<commit_message>
FINALY VEERSION FIX: fix some problems
</commit_message>
<xml_diff>
--- a/RND/docs/OnyushevA_RK6-86B_RND.docx
+++ b/RND/docs/OnyushevA_RK6-86B_RND.docx
@@ -534,6 +534,7 @@
       <w:bookmarkStart w:id="2" w:name="_Hlk166780841"/>
       <w:r>
         <w:rPr>
+          <w:rFonts w:ascii="Times New Roman" w:hAnsi="Times New Roman" w:cs="Times New Roman"/>
           <w:b/>
           <w:bCs/>
           <w:i/>
@@ -1662,35 +1663,7 @@
           <w:u w:val="single"/>
           <w:lang w:val="ru-RU"/>
         </w:rPr>
-        <w:t xml:space="preserve">Написание модуля дополнительного обучения нейронной сети на основе данных полученных за новый торговый день. Исследование эффективности данного метода. Подбор наилучших </w:t>
-      </w:r>
-      <w:proofErr w:type="gramStart"/>
-      <w:r>
-        <w:rPr>
-          <w:rFonts w:ascii="Times New Roman" w:hAnsi="Times New Roman" w:cs="Times New Roman"/>
-          <w:b w:val="0"/>
-          <w:bCs/>
-          <w:i w:val="0"/>
-          <w:iCs/>
-          <w:sz w:val="22"/>
-          <w:u w:val="single"/>
-          <w:lang w:val="ru-RU"/>
-        </w:rPr>
-        <w:t>параметров._</w:t>
-      </w:r>
-      <w:proofErr w:type="gramEnd"/>
-      <w:r>
-        <w:rPr>
-          <w:rFonts w:ascii="Times New Roman" w:hAnsi="Times New Roman" w:cs="Times New Roman"/>
-          <w:b w:val="0"/>
-          <w:bCs/>
-          <w:i w:val="0"/>
-          <w:iCs/>
-          <w:sz w:val="22"/>
-          <w:u w:val="single"/>
-          <w:lang w:val="ru-RU"/>
-        </w:rPr>
-        <w:t>__________________________________________________________________</w:t>
+        <w:t>Написание модуля дополнительного обучения нейронной сети на основе данных полученных за новый торговый день. Исследование эффективности данного метода. Подбор наилучших параметров.___________________________________________________________________</w:t>
       </w:r>
     </w:p>
     <w:p>
@@ -2298,11 +2271,13 @@
             <w:jc w:val="center"/>
             <w:rPr>
               <w:rStyle w:val="HeaderDefaultChar"/>
+              <w:rFonts w:cs="Times New Roman"/>
             </w:rPr>
           </w:pPr>
           <w:r>
             <w:rPr>
               <w:rStyle w:val="HeaderDefaultChar"/>
+              <w:rFonts w:cs="Times New Roman"/>
             </w:rPr>
             <w:t>СОДЕРЖАНИЕ</w:t>
           </w:r>
@@ -2311,27 +2286,32 @@
           <w:pPr>
             <w:pStyle w:val="11"/>
             <w:rPr>
-              <w:rFonts w:asciiTheme="minorHAnsi" w:hAnsiTheme="minorHAnsi" w:cstheme="minorBidi"/>
               <w:i w:val="0"/>
               <w:iCs w:val="0"/>
               <w:kern w:val="2"/>
-              <w:sz w:val="22"/>
-              <w:szCs w:val="22"/>
               <w:lang w:eastAsia="ru-RU"/>
               <w14:ligatures w14:val="standardContextual"/>
             </w:rPr>
           </w:pPr>
           <w:r>
             <w:rPr>
+              <w:i w:val="0"/>
+              <w:iCs w:val="0"/>
               <w:noProof w:val="0"/>
             </w:rPr>
             <w:fldChar w:fldCharType="begin"/>
           </w:r>
           <w:r>
+            <w:rPr>
+              <w:i w:val="0"/>
+              <w:iCs w:val="0"/>
+            </w:rPr>
             <w:instrText xml:space="preserve"> TOC \o "1-3" \h \z \u </w:instrText>
           </w:r>
           <w:r>
             <w:rPr>
+              <w:i w:val="0"/>
+              <w:iCs w:val="0"/>
               <w:noProof w:val="0"/>
             </w:rPr>
             <w:fldChar w:fldCharType="separate"/>
@@ -2340,46 +2320,62 @@
             <w:r>
               <w:rPr>
                 <w:rStyle w:val="a6"/>
+                <w:i w:val="0"/>
+                <w:iCs w:val="0"/>
               </w:rPr>
               <w:t>ОСНОВНЫЕ ПОНЯТИЯ И ОПРЕДЕЛЕНИЯ</w:t>
             </w:r>
             <w:r>
               <w:rPr>
+                <w:i w:val="0"/>
+                <w:iCs w:val="0"/>
                 <w:webHidden/>
               </w:rPr>
               <w:tab/>
             </w:r>
             <w:r>
               <w:rPr>
+                <w:i w:val="0"/>
+                <w:iCs w:val="0"/>
                 <w:webHidden/>
               </w:rPr>
               <w:fldChar w:fldCharType="begin"/>
             </w:r>
             <w:r>
               <w:rPr>
+                <w:i w:val="0"/>
+                <w:iCs w:val="0"/>
                 <w:webHidden/>
               </w:rPr>
               <w:instrText xml:space="preserve"> PAGEREF _Toc166811795 \h </w:instrText>
             </w:r>
             <w:r>
               <w:rPr>
+                <w:i w:val="0"/>
+                <w:iCs w:val="0"/>
                 <w:webHidden/>
               </w:rPr>
             </w:r>
             <w:r>
               <w:rPr>
+                <w:i w:val="0"/>
+                <w:iCs w:val="0"/>
                 <w:webHidden/>
               </w:rPr>
               <w:fldChar w:fldCharType="separate"/>
             </w:r>
             <w:r>
               <w:rPr>
+                <w:i w:val="0"/>
+                <w:iCs w:val="0"/>
                 <w:webHidden/>
               </w:rPr>
               <w:t>4</w:t>
             </w:r>
             <w:r>
               <w:rPr>
+                <w:i w:val="0"/>
+                <w:iCs w:val="0"/>
                 <w:webHidden/>
               </w:rPr>
               <w:fldChar w:fldCharType="end"/>
@@ -2390,12 +2386,9 @@
           <w:pPr>
             <w:pStyle w:val="11"/>
             <w:rPr>
-              <w:rFonts w:asciiTheme="minorHAnsi" w:hAnsiTheme="minorHAnsi" w:cstheme="minorBidi"/>
               <w:i w:val="0"/>
               <w:iCs w:val="0"/>
               <w:kern w:val="2"/>
-              <w:sz w:val="22"/>
-              <w:szCs w:val="22"/>
               <w:lang w:eastAsia="ru-RU"/>
               <w14:ligatures w14:val="standardContextual"/>
             </w:rPr>
@@ -2404,46 +2397,62 @@
             <w:r>
               <w:rPr>
                 <w:rStyle w:val="a6"/>
+                <w:i w:val="0"/>
+                <w:iCs w:val="0"/>
               </w:rPr>
               <w:t>ВВЕДЕНИЕ</w:t>
             </w:r>
             <w:r>
               <w:rPr>
+                <w:i w:val="0"/>
+                <w:iCs w:val="0"/>
                 <w:webHidden/>
               </w:rPr>
               <w:tab/>
             </w:r>
             <w:r>
               <w:rPr>
+                <w:i w:val="0"/>
+                <w:iCs w:val="0"/>
                 <w:webHidden/>
               </w:rPr>
               <w:fldChar w:fldCharType="begin"/>
             </w:r>
             <w:r>
               <w:rPr>
+                <w:i w:val="0"/>
+                <w:iCs w:val="0"/>
                 <w:webHidden/>
               </w:rPr>
               <w:instrText xml:space="preserve"> PAGEREF _Toc166811796 \h </w:instrText>
             </w:r>
             <w:r>
               <w:rPr>
+                <w:i w:val="0"/>
+                <w:iCs w:val="0"/>
                 <w:webHidden/>
               </w:rPr>
             </w:r>
             <w:r>
               <w:rPr>
+                <w:i w:val="0"/>
+                <w:iCs w:val="0"/>
                 <w:webHidden/>
               </w:rPr>
               <w:fldChar w:fldCharType="separate"/>
             </w:r>
             <w:r>
               <w:rPr>
+                <w:i w:val="0"/>
+                <w:iCs w:val="0"/>
                 <w:webHidden/>
               </w:rPr>
               <w:t>5</w:t>
             </w:r>
             <w:r>
               <w:rPr>
+                <w:i w:val="0"/>
+                <w:iCs w:val="0"/>
                 <w:webHidden/>
               </w:rPr>
               <w:fldChar w:fldCharType="end"/>
@@ -2454,12 +2463,9 @@
           <w:pPr>
             <w:pStyle w:val="11"/>
             <w:rPr>
-              <w:rFonts w:asciiTheme="minorHAnsi" w:hAnsiTheme="minorHAnsi" w:cstheme="minorBidi"/>
               <w:i w:val="0"/>
               <w:iCs w:val="0"/>
               <w:kern w:val="2"/>
-              <w:sz w:val="22"/>
-              <w:szCs w:val="22"/>
               <w:lang w:eastAsia="ru-RU"/>
               <w14:ligatures w14:val="standardContextual"/>
             </w:rPr>
@@ -2468,46 +2474,62 @@
             <w:r>
               <w:rPr>
                 <w:rStyle w:val="a6"/>
+                <w:i w:val="0"/>
+                <w:iCs w:val="0"/>
               </w:rPr>
               <w:t>1. Разработка модуля дообучения</w:t>
             </w:r>
             <w:r>
               <w:rPr>
+                <w:i w:val="0"/>
+                <w:iCs w:val="0"/>
                 <w:webHidden/>
               </w:rPr>
               <w:tab/>
             </w:r>
             <w:r>
               <w:rPr>
+                <w:i w:val="0"/>
+                <w:iCs w:val="0"/>
                 <w:webHidden/>
               </w:rPr>
               <w:fldChar w:fldCharType="begin"/>
             </w:r>
             <w:r>
               <w:rPr>
+                <w:i w:val="0"/>
+                <w:iCs w:val="0"/>
                 <w:webHidden/>
               </w:rPr>
               <w:instrText xml:space="preserve"> PAGEREF _Toc166811797 \h </w:instrText>
             </w:r>
             <w:r>
               <w:rPr>
+                <w:i w:val="0"/>
+                <w:iCs w:val="0"/>
                 <w:webHidden/>
               </w:rPr>
             </w:r>
             <w:r>
               <w:rPr>
+                <w:i w:val="0"/>
+                <w:iCs w:val="0"/>
                 <w:webHidden/>
               </w:rPr>
               <w:fldChar w:fldCharType="separate"/>
             </w:r>
             <w:r>
               <w:rPr>
+                <w:i w:val="0"/>
+                <w:iCs w:val="0"/>
                 <w:webHidden/>
               </w:rPr>
               <w:t>6</w:t>
             </w:r>
             <w:r>
               <w:rPr>
+                <w:i w:val="0"/>
+                <w:iCs w:val="0"/>
                 <w:webHidden/>
               </w:rPr>
               <w:fldChar w:fldCharType="end"/>
@@ -2518,8 +2540,10 @@
           <w:pPr>
             <w:pStyle w:val="21"/>
             <w:rPr>
-              <w:rFonts w:cstheme="minorBidi"/>
+              <w:rFonts w:ascii="Times New Roman" w:hAnsi="Times New Roman" w:cs="Times New Roman"/>
               <w:kern w:val="2"/>
+              <w:sz w:val="28"/>
+              <w:szCs w:val="28"/>
               <w:lang w:eastAsia="ru-RU"/>
               <w14:ligatures w14:val="standardContextual"/>
             </w:rPr>
@@ -2528,47 +2552,71 @@
             <w:r>
               <w:rPr>
                 <w:rStyle w:val="a6"/>
+                <w:rFonts w:ascii="Times New Roman" w:hAnsi="Times New Roman" w:cs="Times New Roman"/>
+                <w:sz w:val="28"/>
+                <w:szCs w:val="28"/>
               </w:rPr>
               <w:t>1.1. Реализация класса создания датасетов</w:t>
             </w:r>
             <w:r>
               <w:rPr>
+                <w:rFonts w:ascii="Times New Roman" w:hAnsi="Times New Roman" w:cs="Times New Roman"/>
                 <w:webHidden/>
+                <w:sz w:val="28"/>
+                <w:szCs w:val="28"/>
               </w:rPr>
               <w:tab/>
             </w:r>
             <w:r>
               <w:rPr>
+                <w:rFonts w:ascii="Times New Roman" w:hAnsi="Times New Roman" w:cs="Times New Roman"/>
                 <w:webHidden/>
+                <w:sz w:val="28"/>
+                <w:szCs w:val="28"/>
               </w:rPr>
               <w:fldChar w:fldCharType="begin"/>
             </w:r>
             <w:r>
               <w:rPr>
+                <w:rFonts w:ascii="Times New Roman" w:hAnsi="Times New Roman" w:cs="Times New Roman"/>
                 <w:webHidden/>
+                <w:sz w:val="28"/>
+                <w:szCs w:val="28"/>
               </w:rPr>
               <w:instrText xml:space="preserve"> PAGEREF _Toc166811798 \h </w:instrText>
             </w:r>
             <w:r>
               <w:rPr>
+                <w:rFonts w:ascii="Times New Roman" w:hAnsi="Times New Roman" w:cs="Times New Roman"/>
                 <w:webHidden/>
-              </w:rPr>
-            </w:r>
-            <w:r>
-              <w:rPr>
+                <w:sz w:val="28"/>
+                <w:szCs w:val="28"/>
+              </w:rPr>
+            </w:r>
+            <w:r>
+              <w:rPr>
+                <w:rFonts w:ascii="Times New Roman" w:hAnsi="Times New Roman" w:cs="Times New Roman"/>
                 <w:webHidden/>
+                <w:sz w:val="28"/>
+                <w:szCs w:val="28"/>
               </w:rPr>
               <w:fldChar w:fldCharType="separate"/>
             </w:r>
             <w:r>
               <w:rPr>
+                <w:rFonts w:ascii="Times New Roman" w:hAnsi="Times New Roman" w:cs="Times New Roman"/>
                 <w:webHidden/>
+                <w:sz w:val="28"/>
+                <w:szCs w:val="28"/>
               </w:rPr>
               <w:t>8</w:t>
             </w:r>
             <w:r>
               <w:rPr>
+                <w:rFonts w:ascii="Times New Roman" w:hAnsi="Times New Roman" w:cs="Times New Roman"/>
                 <w:webHidden/>
+                <w:sz w:val="28"/>
+                <w:szCs w:val="28"/>
               </w:rPr>
               <w:fldChar w:fldCharType="end"/>
             </w:r>
@@ -2578,8 +2626,10 @@
           <w:pPr>
             <w:pStyle w:val="21"/>
             <w:rPr>
-              <w:rFonts w:cstheme="minorBidi"/>
+              <w:rFonts w:ascii="Times New Roman" w:hAnsi="Times New Roman" w:cs="Times New Roman"/>
               <w:kern w:val="2"/>
+              <w:sz w:val="28"/>
+              <w:szCs w:val="28"/>
               <w:lang w:eastAsia="ru-RU"/>
               <w14:ligatures w14:val="standardContextual"/>
             </w:rPr>
@@ -2588,47 +2638,71 @@
             <w:r>
               <w:rPr>
                 <w:rStyle w:val="a6"/>
+                <w:rFonts w:ascii="Times New Roman" w:hAnsi="Times New Roman" w:cs="Times New Roman"/>
+                <w:sz w:val="28"/>
+                <w:szCs w:val="28"/>
               </w:rPr>
               <w:t>1.2. Реализация метода дообучения</w:t>
             </w:r>
             <w:r>
               <w:rPr>
+                <w:rFonts w:ascii="Times New Roman" w:hAnsi="Times New Roman" w:cs="Times New Roman"/>
                 <w:webHidden/>
+                <w:sz w:val="28"/>
+                <w:szCs w:val="28"/>
               </w:rPr>
               <w:tab/>
             </w:r>
             <w:r>
               <w:rPr>
+                <w:rFonts w:ascii="Times New Roman" w:hAnsi="Times New Roman" w:cs="Times New Roman"/>
                 <w:webHidden/>
+                <w:sz w:val="28"/>
+                <w:szCs w:val="28"/>
               </w:rPr>
               <w:fldChar w:fldCharType="begin"/>
             </w:r>
             <w:r>
               <w:rPr>
+                <w:rFonts w:ascii="Times New Roman" w:hAnsi="Times New Roman" w:cs="Times New Roman"/>
                 <w:webHidden/>
+                <w:sz w:val="28"/>
+                <w:szCs w:val="28"/>
               </w:rPr>
               <w:instrText xml:space="preserve"> PAGEREF _Toc166811799 \h </w:instrText>
             </w:r>
             <w:r>
               <w:rPr>
+                <w:rFonts w:ascii="Times New Roman" w:hAnsi="Times New Roman" w:cs="Times New Roman"/>
                 <w:webHidden/>
-              </w:rPr>
-            </w:r>
-            <w:r>
-              <w:rPr>
+                <w:sz w:val="28"/>
+                <w:szCs w:val="28"/>
+              </w:rPr>
+            </w:r>
+            <w:r>
+              <w:rPr>
+                <w:rFonts w:ascii="Times New Roman" w:hAnsi="Times New Roman" w:cs="Times New Roman"/>
                 <w:webHidden/>
+                <w:sz w:val="28"/>
+                <w:szCs w:val="28"/>
               </w:rPr>
               <w:fldChar w:fldCharType="separate"/>
             </w:r>
             <w:r>
               <w:rPr>
+                <w:rFonts w:ascii="Times New Roman" w:hAnsi="Times New Roman" w:cs="Times New Roman"/>
                 <w:webHidden/>
+                <w:sz w:val="28"/>
+                <w:szCs w:val="28"/>
               </w:rPr>
               <w:t>10</w:t>
             </w:r>
             <w:r>
               <w:rPr>
+                <w:rFonts w:ascii="Times New Roman" w:hAnsi="Times New Roman" w:cs="Times New Roman"/>
                 <w:webHidden/>
+                <w:sz w:val="28"/>
+                <w:szCs w:val="28"/>
               </w:rPr>
               <w:fldChar w:fldCharType="end"/>
             </w:r>
@@ -2638,12 +2712,9 @@
           <w:pPr>
             <w:pStyle w:val="11"/>
             <w:rPr>
-              <w:rFonts w:asciiTheme="minorHAnsi" w:hAnsiTheme="minorHAnsi" w:cstheme="minorBidi"/>
               <w:i w:val="0"/>
               <w:iCs w:val="0"/>
               <w:kern w:val="2"/>
-              <w:sz w:val="22"/>
-              <w:szCs w:val="22"/>
               <w:lang w:eastAsia="ru-RU"/>
               <w14:ligatures w14:val="standardContextual"/>
             </w:rPr>
@@ -2652,46 +2723,62 @@
             <w:r>
               <w:rPr>
                 <w:rStyle w:val="a6"/>
+                <w:i w:val="0"/>
+                <w:iCs w:val="0"/>
               </w:rPr>
               <w:t>2. Проведение исследования</w:t>
             </w:r>
             <w:r>
               <w:rPr>
+                <w:i w:val="0"/>
+                <w:iCs w:val="0"/>
                 <w:webHidden/>
               </w:rPr>
               <w:tab/>
             </w:r>
             <w:r>
               <w:rPr>
+                <w:i w:val="0"/>
+                <w:iCs w:val="0"/>
                 <w:webHidden/>
               </w:rPr>
               <w:fldChar w:fldCharType="begin"/>
             </w:r>
             <w:r>
               <w:rPr>
+                <w:i w:val="0"/>
+                <w:iCs w:val="0"/>
                 <w:webHidden/>
               </w:rPr>
               <w:instrText xml:space="preserve"> PAGEREF _Toc166811800 \h </w:instrText>
             </w:r>
             <w:r>
               <w:rPr>
+                <w:i w:val="0"/>
+                <w:iCs w:val="0"/>
                 <w:webHidden/>
               </w:rPr>
             </w:r>
             <w:r>
               <w:rPr>
+                <w:i w:val="0"/>
+                <w:iCs w:val="0"/>
                 <w:webHidden/>
               </w:rPr>
               <w:fldChar w:fldCharType="separate"/>
             </w:r>
             <w:r>
               <w:rPr>
+                <w:i w:val="0"/>
+                <w:iCs w:val="0"/>
                 <w:webHidden/>
               </w:rPr>
               <w:t>11</w:t>
             </w:r>
             <w:r>
               <w:rPr>
+                <w:i w:val="0"/>
+                <w:iCs w:val="0"/>
                 <w:webHidden/>
               </w:rPr>
               <w:fldChar w:fldCharType="end"/>
@@ -2702,8 +2789,10 @@
           <w:pPr>
             <w:pStyle w:val="21"/>
             <w:rPr>
-              <w:rFonts w:cstheme="minorBidi"/>
+              <w:rFonts w:ascii="Times New Roman" w:hAnsi="Times New Roman" w:cs="Times New Roman"/>
               <w:kern w:val="2"/>
+              <w:sz w:val="28"/>
+              <w:szCs w:val="28"/>
               <w:lang w:eastAsia="ru-RU"/>
               <w14:ligatures w14:val="standardContextual"/>
             </w:rPr>
@@ -2712,47 +2801,71 @@
             <w:r>
               <w:rPr>
                 <w:rStyle w:val="a6"/>
+                <w:rFonts w:ascii="Times New Roman" w:hAnsi="Times New Roman" w:cs="Times New Roman"/>
+                <w:sz w:val="28"/>
+                <w:szCs w:val="28"/>
               </w:rPr>
               <w:t>2.1. Исследования</w:t>
             </w:r>
             <w:r>
               <w:rPr>
+                <w:rFonts w:ascii="Times New Roman" w:hAnsi="Times New Roman" w:cs="Times New Roman"/>
                 <w:webHidden/>
+                <w:sz w:val="28"/>
+                <w:szCs w:val="28"/>
               </w:rPr>
               <w:tab/>
             </w:r>
             <w:r>
               <w:rPr>
+                <w:rFonts w:ascii="Times New Roman" w:hAnsi="Times New Roman" w:cs="Times New Roman"/>
                 <w:webHidden/>
+                <w:sz w:val="28"/>
+                <w:szCs w:val="28"/>
               </w:rPr>
               <w:fldChar w:fldCharType="begin"/>
             </w:r>
             <w:r>
               <w:rPr>
+                <w:rFonts w:ascii="Times New Roman" w:hAnsi="Times New Roman" w:cs="Times New Roman"/>
                 <w:webHidden/>
+                <w:sz w:val="28"/>
+                <w:szCs w:val="28"/>
               </w:rPr>
               <w:instrText xml:space="preserve"> PAGEREF _Toc166811801 \h </w:instrText>
             </w:r>
             <w:r>
               <w:rPr>
+                <w:rFonts w:ascii="Times New Roman" w:hAnsi="Times New Roman" w:cs="Times New Roman"/>
                 <w:webHidden/>
-              </w:rPr>
-            </w:r>
-            <w:r>
-              <w:rPr>
+                <w:sz w:val="28"/>
+                <w:szCs w:val="28"/>
+              </w:rPr>
+            </w:r>
+            <w:r>
+              <w:rPr>
+                <w:rFonts w:ascii="Times New Roman" w:hAnsi="Times New Roman" w:cs="Times New Roman"/>
                 <w:webHidden/>
+                <w:sz w:val="28"/>
+                <w:szCs w:val="28"/>
               </w:rPr>
               <w:fldChar w:fldCharType="separate"/>
             </w:r>
             <w:r>
               <w:rPr>
+                <w:rFonts w:ascii="Times New Roman" w:hAnsi="Times New Roman" w:cs="Times New Roman"/>
                 <w:webHidden/>
+                <w:sz w:val="28"/>
+                <w:szCs w:val="28"/>
               </w:rPr>
               <w:t>12</w:t>
             </w:r>
             <w:r>
               <w:rPr>
+                <w:rFonts w:ascii="Times New Roman" w:hAnsi="Times New Roman" w:cs="Times New Roman"/>
                 <w:webHidden/>
+                <w:sz w:val="28"/>
+                <w:szCs w:val="28"/>
               </w:rPr>
               <w:fldChar w:fldCharType="end"/>
             </w:r>
@@ -2762,8 +2875,10 @@
           <w:pPr>
             <w:pStyle w:val="21"/>
             <w:rPr>
-              <w:rFonts w:cstheme="minorBidi"/>
+              <w:rFonts w:ascii="Times New Roman" w:hAnsi="Times New Roman" w:cs="Times New Roman"/>
               <w:kern w:val="2"/>
+              <w:sz w:val="28"/>
+              <w:szCs w:val="28"/>
               <w:lang w:eastAsia="ru-RU"/>
               <w14:ligatures w14:val="standardContextual"/>
             </w:rPr>
@@ -2772,47 +2887,71 @@
             <w:r>
               <w:rPr>
                 <w:rStyle w:val="a6"/>
+                <w:rFonts w:ascii="Times New Roman" w:hAnsi="Times New Roman" w:cs="Times New Roman"/>
+                <w:sz w:val="28"/>
+                <w:szCs w:val="28"/>
               </w:rPr>
               <w:t>2.2. Эффективность метода дообучения</w:t>
             </w:r>
             <w:r>
               <w:rPr>
+                <w:rFonts w:ascii="Times New Roman" w:hAnsi="Times New Roman" w:cs="Times New Roman"/>
                 <w:webHidden/>
+                <w:sz w:val="28"/>
+                <w:szCs w:val="28"/>
               </w:rPr>
               <w:tab/>
             </w:r>
             <w:r>
               <w:rPr>
+                <w:rFonts w:ascii="Times New Roman" w:hAnsi="Times New Roman" w:cs="Times New Roman"/>
                 <w:webHidden/>
+                <w:sz w:val="28"/>
+                <w:szCs w:val="28"/>
               </w:rPr>
               <w:fldChar w:fldCharType="begin"/>
             </w:r>
             <w:r>
               <w:rPr>
+                <w:rFonts w:ascii="Times New Roman" w:hAnsi="Times New Roman" w:cs="Times New Roman"/>
                 <w:webHidden/>
+                <w:sz w:val="28"/>
+                <w:szCs w:val="28"/>
               </w:rPr>
               <w:instrText xml:space="preserve"> PAGEREF _Toc166811802 \h </w:instrText>
             </w:r>
             <w:r>
               <w:rPr>
+                <w:rFonts w:ascii="Times New Roman" w:hAnsi="Times New Roman" w:cs="Times New Roman"/>
                 <w:webHidden/>
-              </w:rPr>
-            </w:r>
-            <w:r>
-              <w:rPr>
+                <w:sz w:val="28"/>
+                <w:szCs w:val="28"/>
+              </w:rPr>
+            </w:r>
+            <w:r>
+              <w:rPr>
+                <w:rFonts w:ascii="Times New Roman" w:hAnsi="Times New Roman" w:cs="Times New Roman"/>
                 <w:webHidden/>
+                <w:sz w:val="28"/>
+                <w:szCs w:val="28"/>
               </w:rPr>
               <w:fldChar w:fldCharType="separate"/>
             </w:r>
             <w:r>
               <w:rPr>
+                <w:rFonts w:ascii="Times New Roman" w:hAnsi="Times New Roman" w:cs="Times New Roman"/>
                 <w:webHidden/>
+                <w:sz w:val="28"/>
+                <w:szCs w:val="28"/>
               </w:rPr>
               <w:t>15</w:t>
             </w:r>
             <w:r>
               <w:rPr>
+                <w:rFonts w:ascii="Times New Roman" w:hAnsi="Times New Roman" w:cs="Times New Roman"/>
                 <w:webHidden/>
+                <w:sz w:val="28"/>
+                <w:szCs w:val="28"/>
               </w:rPr>
               <w:fldChar w:fldCharType="end"/>
             </w:r>
@@ -2822,8 +2961,10 @@
           <w:pPr>
             <w:pStyle w:val="21"/>
             <w:rPr>
-              <w:rFonts w:cstheme="minorBidi"/>
+              <w:rFonts w:ascii="Times New Roman" w:hAnsi="Times New Roman" w:cs="Times New Roman"/>
               <w:kern w:val="2"/>
+              <w:sz w:val="28"/>
+              <w:szCs w:val="28"/>
               <w:lang w:eastAsia="ru-RU"/>
               <w14:ligatures w14:val="standardContextual"/>
             </w:rPr>
@@ -2832,47 +2973,71 @@
             <w:r>
               <w:rPr>
                 <w:rStyle w:val="a6"/>
+                <w:rFonts w:ascii="Times New Roman" w:hAnsi="Times New Roman" w:cs="Times New Roman"/>
+                <w:sz w:val="28"/>
+                <w:szCs w:val="28"/>
               </w:rPr>
               <w:t>2.3. Закономерности</w:t>
             </w:r>
             <w:r>
               <w:rPr>
+                <w:rFonts w:ascii="Times New Roman" w:hAnsi="Times New Roman" w:cs="Times New Roman"/>
                 <w:webHidden/>
+                <w:sz w:val="28"/>
+                <w:szCs w:val="28"/>
               </w:rPr>
               <w:tab/>
             </w:r>
             <w:r>
               <w:rPr>
+                <w:rFonts w:ascii="Times New Roman" w:hAnsi="Times New Roman" w:cs="Times New Roman"/>
                 <w:webHidden/>
+                <w:sz w:val="28"/>
+                <w:szCs w:val="28"/>
               </w:rPr>
               <w:fldChar w:fldCharType="begin"/>
             </w:r>
             <w:r>
               <w:rPr>
+                <w:rFonts w:ascii="Times New Roman" w:hAnsi="Times New Roman" w:cs="Times New Roman"/>
                 <w:webHidden/>
+                <w:sz w:val="28"/>
+                <w:szCs w:val="28"/>
               </w:rPr>
               <w:instrText xml:space="preserve"> PAGEREF _Toc166811803 \h </w:instrText>
             </w:r>
             <w:r>
               <w:rPr>
+                <w:rFonts w:ascii="Times New Roman" w:hAnsi="Times New Roman" w:cs="Times New Roman"/>
                 <w:webHidden/>
-              </w:rPr>
-            </w:r>
-            <w:r>
-              <w:rPr>
+                <w:sz w:val="28"/>
+                <w:szCs w:val="28"/>
+              </w:rPr>
+            </w:r>
+            <w:r>
+              <w:rPr>
+                <w:rFonts w:ascii="Times New Roman" w:hAnsi="Times New Roman" w:cs="Times New Roman"/>
                 <w:webHidden/>
+                <w:sz w:val="28"/>
+                <w:szCs w:val="28"/>
               </w:rPr>
               <w:fldChar w:fldCharType="separate"/>
             </w:r>
             <w:r>
               <w:rPr>
+                <w:rFonts w:ascii="Times New Roman" w:hAnsi="Times New Roman" w:cs="Times New Roman"/>
                 <w:webHidden/>
+                <w:sz w:val="28"/>
+                <w:szCs w:val="28"/>
               </w:rPr>
               <w:t>16</w:t>
             </w:r>
             <w:r>
               <w:rPr>
+                <w:rFonts w:ascii="Times New Roman" w:hAnsi="Times New Roman" w:cs="Times New Roman"/>
                 <w:webHidden/>
+                <w:sz w:val="28"/>
+                <w:szCs w:val="28"/>
               </w:rPr>
               <w:fldChar w:fldCharType="end"/>
             </w:r>
@@ -2882,8 +3047,10 @@
           <w:pPr>
             <w:pStyle w:val="21"/>
             <w:rPr>
-              <w:rFonts w:cstheme="minorBidi"/>
+              <w:rFonts w:ascii="Times New Roman" w:hAnsi="Times New Roman" w:cs="Times New Roman"/>
               <w:kern w:val="2"/>
+              <w:sz w:val="28"/>
+              <w:szCs w:val="28"/>
               <w:lang w:eastAsia="ru-RU"/>
               <w14:ligatures w14:val="standardContextual"/>
             </w:rPr>
@@ -2892,47 +3059,71 @@
             <w:r>
               <w:rPr>
                 <w:rStyle w:val="a6"/>
+                <w:rFonts w:ascii="Times New Roman" w:hAnsi="Times New Roman" w:cs="Times New Roman"/>
+                <w:sz w:val="28"/>
+                <w:szCs w:val="28"/>
               </w:rPr>
               <w:t>2.4. Оптимальные настройки</w:t>
             </w:r>
             <w:r>
               <w:rPr>
+                <w:rFonts w:ascii="Times New Roman" w:hAnsi="Times New Roman" w:cs="Times New Roman"/>
                 <w:webHidden/>
+                <w:sz w:val="28"/>
+                <w:szCs w:val="28"/>
               </w:rPr>
               <w:tab/>
             </w:r>
             <w:r>
               <w:rPr>
+                <w:rFonts w:ascii="Times New Roman" w:hAnsi="Times New Roman" w:cs="Times New Roman"/>
                 <w:webHidden/>
+                <w:sz w:val="28"/>
+                <w:szCs w:val="28"/>
               </w:rPr>
               <w:fldChar w:fldCharType="begin"/>
             </w:r>
             <w:r>
               <w:rPr>
+                <w:rFonts w:ascii="Times New Roman" w:hAnsi="Times New Roman" w:cs="Times New Roman"/>
                 <w:webHidden/>
+                <w:sz w:val="28"/>
+                <w:szCs w:val="28"/>
               </w:rPr>
               <w:instrText xml:space="preserve"> PAGEREF _Toc166811804 \h </w:instrText>
             </w:r>
             <w:r>
               <w:rPr>
+                <w:rFonts w:ascii="Times New Roman" w:hAnsi="Times New Roman" w:cs="Times New Roman"/>
                 <w:webHidden/>
-              </w:rPr>
-            </w:r>
-            <w:r>
-              <w:rPr>
+                <w:sz w:val="28"/>
+                <w:szCs w:val="28"/>
+              </w:rPr>
+            </w:r>
+            <w:r>
+              <w:rPr>
+                <w:rFonts w:ascii="Times New Roman" w:hAnsi="Times New Roman" w:cs="Times New Roman"/>
                 <w:webHidden/>
+                <w:sz w:val="28"/>
+                <w:szCs w:val="28"/>
               </w:rPr>
               <w:fldChar w:fldCharType="separate"/>
             </w:r>
             <w:r>
               <w:rPr>
+                <w:rFonts w:ascii="Times New Roman" w:hAnsi="Times New Roman" w:cs="Times New Roman"/>
                 <w:webHidden/>
+                <w:sz w:val="28"/>
+                <w:szCs w:val="28"/>
               </w:rPr>
               <w:t>17</w:t>
             </w:r>
             <w:r>
               <w:rPr>
+                <w:rFonts w:ascii="Times New Roman" w:hAnsi="Times New Roman" w:cs="Times New Roman"/>
                 <w:webHidden/>
+                <w:sz w:val="28"/>
+                <w:szCs w:val="28"/>
               </w:rPr>
               <w:fldChar w:fldCharType="end"/>
             </w:r>
@@ -2950,9 +3141,12 @@
           </w:pPr>
           <w:r>
             <w:rPr>
+              <w:rFonts w:ascii="Times New Roman" w:hAnsi="Times New Roman" w:cs="Times New Roman"/>
               <w:b/>
               <w:bCs/>
               <w:noProof/>
+              <w:sz w:val="28"/>
+              <w:szCs w:val="28"/>
             </w:rPr>
             <w:fldChar w:fldCharType="end"/>
           </w:r>
@@ -2985,10 +3179,18 @@
     <w:p>
       <w:pPr>
         <w:pStyle w:val="HeaderDefault"/>
+        <w:rPr>
+          <w:b/>
+          <w:bCs w:val="0"/>
+        </w:rPr>
       </w:pPr>
       <w:bookmarkStart w:id="3" w:name="_Toc166811658"/>
       <w:bookmarkStart w:id="4" w:name="_Toc166811795"/>
       <w:r>
+        <w:rPr>
+          <w:b/>
+          <w:bCs w:val="0"/>
+        </w:rPr>
         <w:lastRenderedPageBreak/>
         <w:t>ОСНОВНЫЕ ПОНЯТИЯ И ОПРЕДЕЛЕНИЯ</w:t>
       </w:r>
@@ -3758,15 +3960,7 @@
       </w:pPr>
       <w:r>
         <w:tab/>
-        <w:t xml:space="preserve">Пусть у нас имеется </w:t>
-      </w:r>
-      <w:proofErr w:type="gramStart"/>
-      <w:r>
-        <w:t>ДС</w:t>
-      </w:r>
-      <w:proofErr w:type="gramEnd"/>
-      <w:r>
-        <w:t xml:space="preserve"> состоящий из </w:t>
+        <w:t xml:space="preserve">Пусть у нас имеется ДС состоящий из </w:t>
       </w:r>
       <w:r>
         <w:rPr>
@@ -3843,24 +4037,17 @@
       <w:r>
         <w:t xml:space="preserve">сущность всего). На </w:t>
       </w:r>
-      <w:proofErr w:type="spellStart"/>
       <w:r>
         <w:rPr>
           <w:lang w:val="en-US"/>
         </w:rPr>
         <w:t>i</w:t>
       </w:r>
-      <w:proofErr w:type="spellEnd"/>
       <w:r>
         <w:t>-</w:t>
       </w:r>
-      <w:proofErr w:type="spellStart"/>
-      <w:r>
-        <w:t>ый</w:t>
-      </w:r>
-      <w:proofErr w:type="spellEnd"/>
-      <w:r>
-        <w:t xml:space="preserve"> день у нас уже будет </w:t>
+      <w:r>
+        <w:t xml:space="preserve">ый день у нас уже будет </w:t>
       </w:r>
       <w:r>
         <w:rPr>
@@ -3871,7 +4058,6 @@
       <w:r>
         <w:t>+</w:t>
       </w:r>
-      <w:proofErr w:type="gramStart"/>
       <w:r>
         <w:rPr>
           <w:lang w:val="en-US"/>
@@ -3882,11 +4068,7 @@
         <w:t xml:space="preserve"> </w:t>
       </w:r>
       <w:r>
-        <w:t>сущностей</w:t>
-      </w:r>
-      <w:proofErr w:type="gramEnd"/>
-      <w:r>
-        <w:t xml:space="preserve"> и мы опять </w:t>
+        <w:t xml:space="preserve">сущностей и мы опять </w:t>
       </w:r>
       <w:r>
         <w:t>до</w:t>
@@ -3906,14 +4088,12 @@
       <w:r>
         <w:t xml:space="preserve">сущностей но с </w:t>
       </w:r>
-      <w:proofErr w:type="spellStart"/>
       <w:r>
         <w:rPr>
           <w:lang w:val="en-US"/>
         </w:rPr>
         <w:t>i</w:t>
       </w:r>
-      <w:proofErr w:type="spellEnd"/>
       <w:r>
         <w:t>-ой позиции и так далее.</w:t>
       </w:r>
@@ -4812,38 +4992,7 @@
                 <w:lang w:eastAsia="ru-RU"/>
               </w:rPr>
               <w:lastRenderedPageBreak/>
-              <w:t xml:space="preserve">class </w:t>
-            </w:r>
-            <w:proofErr w:type="spellStart"/>
-            <w:proofErr w:type="gramStart"/>
-            <w:r>
-              <w:rPr>
-                <w:rFonts w:ascii="Courier New" w:eastAsia="Times New Roman" w:hAnsi="Courier New" w:cs="Courier New"/>
-                <w:i/>
-                <w:iCs/>
-                <w:lang w:eastAsia="ru-RU"/>
-              </w:rPr>
-              <w:t>Dataloader</w:t>
-            </w:r>
-            <w:proofErr w:type="spellEnd"/>
-            <w:r>
-              <w:rPr>
-                <w:rFonts w:ascii="Courier New" w:eastAsia="Times New Roman" w:hAnsi="Courier New" w:cs="Courier New"/>
-                <w:i/>
-                <w:iCs/>
-                <w:lang w:eastAsia="ru-RU"/>
-              </w:rPr>
-              <w:t>(</w:t>
-            </w:r>
-            <w:proofErr w:type="gramEnd"/>
-            <w:r>
-              <w:rPr>
-                <w:rFonts w:ascii="Courier New" w:eastAsia="Times New Roman" w:hAnsi="Courier New" w:cs="Courier New"/>
-                <w:i/>
-                <w:iCs/>
-                <w:lang w:eastAsia="ru-RU"/>
-              </w:rPr>
-              <w:t>):</w:t>
+              <w:t>class Dataloader():</w:t>
             </w:r>
           </w:p>
           <w:p>
@@ -4863,27 +5012,7 @@
                 <w:iCs/>
                 <w:lang w:eastAsia="ru-RU"/>
               </w:rPr>
-              <w:t xml:space="preserve">    def __</w:t>
-            </w:r>
-            <w:proofErr w:type="spellStart"/>
-            <w:r>
-              <w:rPr>
-                <w:rFonts w:ascii="Courier New" w:eastAsia="Times New Roman" w:hAnsi="Courier New" w:cs="Courier New"/>
-                <w:i/>
-                <w:iCs/>
-                <w:lang w:eastAsia="ru-RU"/>
-              </w:rPr>
-              <w:t>init</w:t>
-            </w:r>
-            <w:proofErr w:type="spellEnd"/>
-            <w:r>
-              <w:rPr>
-                <w:rFonts w:ascii="Courier New" w:eastAsia="Times New Roman" w:hAnsi="Courier New" w:cs="Courier New"/>
-                <w:i/>
-                <w:iCs/>
-                <w:lang w:eastAsia="ru-RU"/>
-              </w:rPr>
-              <w:t>__(self):</w:t>
+              <w:t xml:space="preserve">    def __init__(self):</w:t>
             </w:r>
           </w:p>
           <w:p>
@@ -4903,47 +5032,7 @@
                 <w:iCs/>
                 <w:lang w:eastAsia="ru-RU"/>
               </w:rPr>
-              <w:t xml:space="preserve">        </w:t>
-            </w:r>
-            <w:proofErr w:type="spellStart"/>
-            <w:r>
-              <w:rPr>
-                <w:rFonts w:ascii="Courier New" w:eastAsia="Times New Roman" w:hAnsi="Courier New" w:cs="Courier New"/>
-                <w:i/>
-                <w:iCs/>
-                <w:lang w:eastAsia="ru-RU"/>
-              </w:rPr>
-              <w:t>options_path</w:t>
-            </w:r>
-            <w:proofErr w:type="spellEnd"/>
-            <w:r>
-              <w:rPr>
-                <w:rFonts w:ascii="Courier New" w:eastAsia="Times New Roman" w:hAnsi="Courier New" w:cs="Courier New"/>
-                <w:i/>
-                <w:iCs/>
-                <w:lang w:eastAsia="ru-RU"/>
-              </w:rPr>
-              <w:t xml:space="preserve"> = '</w:t>
-            </w:r>
-            <w:proofErr w:type="spellStart"/>
-            <w:r>
-              <w:rPr>
-                <w:rFonts w:ascii="Courier New" w:eastAsia="Times New Roman" w:hAnsi="Courier New" w:cs="Courier New"/>
-                <w:i/>
-                <w:iCs/>
-                <w:lang w:eastAsia="ru-RU"/>
-              </w:rPr>
-              <w:t>config.yml</w:t>
-            </w:r>
-            <w:proofErr w:type="spellEnd"/>
-            <w:r>
-              <w:rPr>
-                <w:rFonts w:ascii="Courier New" w:eastAsia="Times New Roman" w:hAnsi="Courier New" w:cs="Courier New"/>
-                <w:i/>
-                <w:iCs/>
-                <w:lang w:eastAsia="ru-RU"/>
-              </w:rPr>
-              <w:t>'</w:t>
+              <w:t xml:space="preserve">        options_path = 'config.yml'</w:t>
             </w:r>
           </w:p>
           <w:p>
@@ -4963,58 +5052,7 @@
                 <w:iCs/>
                 <w:lang w:eastAsia="ru-RU"/>
               </w:rPr>
-              <w:t xml:space="preserve">        with </w:t>
-            </w:r>
-            <w:proofErr w:type="gramStart"/>
-            <w:r>
-              <w:rPr>
-                <w:rFonts w:ascii="Courier New" w:eastAsia="Times New Roman" w:hAnsi="Courier New" w:cs="Courier New"/>
-                <w:i/>
-                <w:iCs/>
-                <w:lang w:eastAsia="ru-RU"/>
-              </w:rPr>
-              <w:t>open(</w:t>
-            </w:r>
-            <w:proofErr w:type="spellStart"/>
-            <w:proofErr w:type="gramEnd"/>
-            <w:r>
-              <w:rPr>
-                <w:rFonts w:ascii="Courier New" w:eastAsia="Times New Roman" w:hAnsi="Courier New" w:cs="Courier New"/>
-                <w:i/>
-                <w:iCs/>
-                <w:lang w:eastAsia="ru-RU"/>
-              </w:rPr>
-              <w:t>options_path</w:t>
-            </w:r>
-            <w:proofErr w:type="spellEnd"/>
-            <w:r>
-              <w:rPr>
-                <w:rFonts w:ascii="Courier New" w:eastAsia="Times New Roman" w:hAnsi="Courier New" w:cs="Courier New"/>
-                <w:i/>
-                <w:iCs/>
-                <w:lang w:eastAsia="ru-RU"/>
-              </w:rPr>
-              <w:t xml:space="preserve">, 'r') as </w:t>
-            </w:r>
-            <w:proofErr w:type="spellStart"/>
-            <w:r>
-              <w:rPr>
-                <w:rFonts w:ascii="Courier New" w:eastAsia="Times New Roman" w:hAnsi="Courier New" w:cs="Courier New"/>
-                <w:i/>
-                <w:iCs/>
-                <w:lang w:eastAsia="ru-RU"/>
-              </w:rPr>
-              <w:t>options_stream</w:t>
-            </w:r>
-            <w:proofErr w:type="spellEnd"/>
-            <w:r>
-              <w:rPr>
-                <w:rFonts w:ascii="Courier New" w:eastAsia="Times New Roman" w:hAnsi="Courier New" w:cs="Courier New"/>
-                <w:i/>
-                <w:iCs/>
-                <w:lang w:eastAsia="ru-RU"/>
-              </w:rPr>
-              <w:t>:</w:t>
+              <w:t xml:space="preserve">        with open(options_path, 'r') as options_stream:</w:t>
             </w:r>
           </w:p>
           <w:p>
@@ -5034,58 +5072,7 @@
                 <w:iCs/>
                 <w:lang w:eastAsia="ru-RU"/>
               </w:rPr>
-              <w:t xml:space="preserve">            options = </w:t>
-            </w:r>
-            <w:proofErr w:type="spellStart"/>
-            <w:proofErr w:type="gramStart"/>
-            <w:r>
-              <w:rPr>
-                <w:rFonts w:ascii="Courier New" w:eastAsia="Times New Roman" w:hAnsi="Courier New" w:cs="Courier New"/>
-                <w:i/>
-                <w:iCs/>
-                <w:lang w:eastAsia="ru-RU"/>
-              </w:rPr>
-              <w:t>yaml.safe</w:t>
-            </w:r>
-            <w:proofErr w:type="gramEnd"/>
-            <w:r>
-              <w:rPr>
-                <w:rFonts w:ascii="Courier New" w:eastAsia="Times New Roman" w:hAnsi="Courier New" w:cs="Courier New"/>
-                <w:i/>
-                <w:iCs/>
-                <w:lang w:eastAsia="ru-RU"/>
-              </w:rPr>
-              <w:t>_load</w:t>
-            </w:r>
-            <w:proofErr w:type="spellEnd"/>
-            <w:r>
-              <w:rPr>
-                <w:rFonts w:ascii="Courier New" w:eastAsia="Times New Roman" w:hAnsi="Courier New" w:cs="Courier New"/>
-                <w:i/>
-                <w:iCs/>
-                <w:lang w:eastAsia="ru-RU"/>
-              </w:rPr>
-              <w:t>(</w:t>
-            </w:r>
-            <w:proofErr w:type="spellStart"/>
-            <w:r>
-              <w:rPr>
-                <w:rFonts w:ascii="Courier New" w:eastAsia="Times New Roman" w:hAnsi="Courier New" w:cs="Courier New"/>
-                <w:i/>
-                <w:iCs/>
-                <w:lang w:eastAsia="ru-RU"/>
-              </w:rPr>
-              <w:t>options_stream</w:t>
-            </w:r>
-            <w:proofErr w:type="spellEnd"/>
-            <w:r>
-              <w:rPr>
-                <w:rFonts w:ascii="Courier New" w:eastAsia="Times New Roman" w:hAnsi="Courier New" w:cs="Courier New"/>
-                <w:i/>
-                <w:iCs/>
-                <w:lang w:eastAsia="ru-RU"/>
-              </w:rPr>
-              <w:t>)</w:t>
+              <w:t xml:space="preserve">            options = yaml.safe_load(options_stream)</w:t>
             </w:r>
           </w:p>
           <w:p>
@@ -5105,58 +5092,7 @@
                 <w:iCs/>
                 <w:lang w:eastAsia="ru-RU"/>
               </w:rPr>
-              <w:t xml:space="preserve">        </w:t>
-            </w:r>
-            <w:proofErr w:type="spellStart"/>
-            <w:proofErr w:type="gramStart"/>
-            <w:r>
-              <w:rPr>
-                <w:rFonts w:ascii="Courier New" w:eastAsia="Times New Roman" w:hAnsi="Courier New" w:cs="Courier New"/>
-                <w:i/>
-                <w:iCs/>
-                <w:lang w:eastAsia="ru-RU"/>
-              </w:rPr>
-              <w:t>self.dataset</w:t>
-            </w:r>
-            <w:proofErr w:type="gramEnd"/>
-            <w:r>
-              <w:rPr>
-                <w:rFonts w:ascii="Courier New" w:eastAsia="Times New Roman" w:hAnsi="Courier New" w:cs="Courier New"/>
-                <w:i/>
-                <w:iCs/>
-                <w:lang w:eastAsia="ru-RU"/>
-              </w:rPr>
-              <w:t>_options</w:t>
-            </w:r>
-            <w:proofErr w:type="spellEnd"/>
-            <w:r>
-              <w:rPr>
-                <w:rFonts w:ascii="Courier New" w:eastAsia="Times New Roman" w:hAnsi="Courier New" w:cs="Courier New"/>
-                <w:i/>
-                <w:iCs/>
-                <w:lang w:eastAsia="ru-RU"/>
-              </w:rPr>
-              <w:t xml:space="preserve"> = </w:t>
-            </w:r>
-            <w:proofErr w:type="spellStart"/>
-            <w:r>
-              <w:rPr>
-                <w:rFonts w:ascii="Courier New" w:eastAsia="Times New Roman" w:hAnsi="Courier New" w:cs="Courier New"/>
-                <w:i/>
-                <w:iCs/>
-                <w:lang w:eastAsia="ru-RU"/>
-              </w:rPr>
-              <w:t>options.get</w:t>
-            </w:r>
-            <w:proofErr w:type="spellEnd"/>
-            <w:r>
-              <w:rPr>
-                <w:rFonts w:ascii="Courier New" w:eastAsia="Times New Roman" w:hAnsi="Courier New" w:cs="Courier New"/>
-                <w:i/>
-                <w:iCs/>
-                <w:lang w:eastAsia="ru-RU"/>
-              </w:rPr>
-              <w:t>('dataset')</w:t>
+              <w:t xml:space="preserve">        self.dataset_options = options.get('dataset')</w:t>
             </w:r>
           </w:p>
           <w:p>
@@ -5176,67 +5112,7 @@
                 <w:iCs/>
                 <w:lang w:eastAsia="ru-RU"/>
               </w:rPr>
-              <w:t xml:space="preserve">        </w:t>
-            </w:r>
-            <w:proofErr w:type="spellStart"/>
-            <w:r>
-              <w:rPr>
-                <w:rFonts w:ascii="Courier New" w:eastAsia="Times New Roman" w:hAnsi="Courier New" w:cs="Courier New"/>
-                <w:i/>
-                <w:iCs/>
-                <w:lang w:eastAsia="ru-RU"/>
-              </w:rPr>
-              <w:t>data_path</w:t>
-            </w:r>
-            <w:proofErr w:type="spellEnd"/>
-            <w:r>
-              <w:rPr>
-                <w:rFonts w:ascii="Courier New" w:eastAsia="Times New Roman" w:hAnsi="Courier New" w:cs="Courier New"/>
-                <w:i/>
-                <w:iCs/>
-                <w:lang w:eastAsia="ru-RU"/>
-              </w:rPr>
-              <w:t xml:space="preserve"> = </w:t>
-            </w:r>
-            <w:proofErr w:type="spellStart"/>
-            <w:r>
-              <w:rPr>
-                <w:rFonts w:ascii="Courier New" w:eastAsia="Times New Roman" w:hAnsi="Courier New" w:cs="Courier New"/>
-                <w:i/>
-                <w:iCs/>
-                <w:lang w:eastAsia="ru-RU"/>
-              </w:rPr>
-              <w:t>self.dataset_options.get</w:t>
-            </w:r>
-            <w:proofErr w:type="spellEnd"/>
-            <w:r>
-              <w:rPr>
-                <w:rFonts w:ascii="Courier New" w:eastAsia="Times New Roman" w:hAnsi="Courier New" w:cs="Courier New"/>
-                <w:i/>
-                <w:iCs/>
-                <w:lang w:eastAsia="ru-RU"/>
-              </w:rPr>
-              <w:t>('</w:t>
-            </w:r>
-            <w:proofErr w:type="spellStart"/>
-            <w:r>
-              <w:rPr>
-                <w:rFonts w:ascii="Courier New" w:eastAsia="Times New Roman" w:hAnsi="Courier New" w:cs="Courier New"/>
-                <w:i/>
-                <w:iCs/>
-                <w:lang w:eastAsia="ru-RU"/>
-              </w:rPr>
-              <w:t>data_file_name</w:t>
-            </w:r>
-            <w:proofErr w:type="spellEnd"/>
-            <w:r>
-              <w:rPr>
-                <w:rFonts w:ascii="Courier New" w:eastAsia="Times New Roman" w:hAnsi="Courier New" w:cs="Courier New"/>
-                <w:i/>
-                <w:iCs/>
-                <w:lang w:eastAsia="ru-RU"/>
-              </w:rPr>
-              <w:t>')</w:t>
+              <w:t xml:space="preserve">        data_path = self.dataset_options.get('data_file_name')</w:t>
             </w:r>
           </w:p>
           <w:p>
@@ -5256,27 +5132,7 @@
                 <w:iCs/>
                 <w:lang w:eastAsia="ru-RU"/>
               </w:rPr>
-              <w:t xml:space="preserve">        EMA_N = </w:t>
-            </w:r>
-            <w:proofErr w:type="spellStart"/>
-            <w:r>
-              <w:rPr>
-                <w:rFonts w:ascii="Courier New" w:eastAsia="Times New Roman" w:hAnsi="Courier New" w:cs="Courier New"/>
-                <w:i/>
-                <w:iCs/>
-                <w:lang w:eastAsia="ru-RU"/>
-              </w:rPr>
-              <w:t>self.dataset_options.get</w:t>
-            </w:r>
-            <w:proofErr w:type="spellEnd"/>
-            <w:r>
-              <w:rPr>
-                <w:rFonts w:ascii="Courier New" w:eastAsia="Times New Roman" w:hAnsi="Courier New" w:cs="Courier New"/>
-                <w:i/>
-                <w:iCs/>
-                <w:lang w:eastAsia="ru-RU"/>
-              </w:rPr>
-              <w:t>('EMA')</w:t>
+              <w:t xml:space="preserve">        EMA_N = self.dataset_options.get('EMA')</w:t>
             </w:r>
           </w:p>
           <w:p>
@@ -5296,78 +5152,7 @@
                 <w:iCs/>
                 <w:lang w:eastAsia="ru-RU"/>
               </w:rPr>
-              <w:t xml:space="preserve">        </w:t>
-            </w:r>
-            <w:proofErr w:type="spellStart"/>
-            <w:r>
-              <w:rPr>
-                <w:rFonts w:ascii="Courier New" w:eastAsia="Times New Roman" w:hAnsi="Courier New" w:cs="Courier New"/>
-                <w:i/>
-                <w:iCs/>
-                <w:lang w:eastAsia="ru-RU"/>
-              </w:rPr>
-              <w:t>self.data</w:t>
-            </w:r>
-            <w:proofErr w:type="spellEnd"/>
-            <w:r>
-              <w:rPr>
-                <w:rFonts w:ascii="Courier New" w:eastAsia="Times New Roman" w:hAnsi="Courier New" w:cs="Courier New"/>
-                <w:i/>
-                <w:iCs/>
-                <w:lang w:eastAsia="ru-RU"/>
-              </w:rPr>
-              <w:t xml:space="preserve"> = </w:t>
-            </w:r>
-            <w:proofErr w:type="spellStart"/>
-            <w:r>
-              <w:rPr>
-                <w:rFonts w:ascii="Courier New" w:eastAsia="Times New Roman" w:hAnsi="Courier New" w:cs="Courier New"/>
-                <w:i/>
-                <w:iCs/>
-                <w:lang w:eastAsia="ru-RU"/>
-              </w:rPr>
-              <w:t>load_</w:t>
-            </w:r>
-            <w:proofErr w:type="gramStart"/>
-            <w:r>
-              <w:rPr>
-                <w:rFonts w:ascii="Courier New" w:eastAsia="Times New Roman" w:hAnsi="Courier New" w:cs="Courier New"/>
-                <w:i/>
-                <w:iCs/>
-                <w:lang w:eastAsia="ru-RU"/>
-              </w:rPr>
-              <w:t>data</w:t>
-            </w:r>
-            <w:proofErr w:type="spellEnd"/>
-            <w:r>
-              <w:rPr>
-                <w:rFonts w:ascii="Courier New" w:eastAsia="Times New Roman" w:hAnsi="Courier New" w:cs="Courier New"/>
-                <w:i/>
-                <w:iCs/>
-                <w:lang w:eastAsia="ru-RU"/>
-              </w:rPr>
-              <w:t>(</w:t>
-            </w:r>
-            <w:proofErr w:type="spellStart"/>
-            <w:proofErr w:type="gramEnd"/>
-            <w:r>
-              <w:rPr>
-                <w:rFonts w:ascii="Courier New" w:eastAsia="Times New Roman" w:hAnsi="Courier New" w:cs="Courier New"/>
-                <w:i/>
-                <w:iCs/>
-                <w:lang w:eastAsia="ru-RU"/>
-              </w:rPr>
-              <w:t>data_path</w:t>
-            </w:r>
-            <w:proofErr w:type="spellEnd"/>
-            <w:r>
-              <w:rPr>
-                <w:rFonts w:ascii="Courier New" w:eastAsia="Times New Roman" w:hAnsi="Courier New" w:cs="Courier New"/>
-                <w:i/>
-                <w:iCs/>
-                <w:lang w:eastAsia="ru-RU"/>
-              </w:rPr>
-              <w:t>, EMA_N).data</w:t>
+              <w:t xml:space="preserve">        self.data = load_data(data_path, EMA_N).data</w:t>
             </w:r>
           </w:p>
           <w:p>
@@ -5398,67 +5183,7 @@
                 <w:iCs/>
                 <w:lang w:eastAsia="ru-RU"/>
               </w:rPr>
-              <w:t xml:space="preserve">    def </w:t>
-            </w:r>
-            <w:proofErr w:type="spellStart"/>
-            <w:r>
-              <w:rPr>
-                <w:rFonts w:ascii="Courier New" w:eastAsia="Times New Roman" w:hAnsi="Courier New" w:cs="Courier New"/>
-                <w:i/>
-                <w:iCs/>
-                <w:lang w:eastAsia="ru-RU"/>
-              </w:rPr>
-              <w:t>get_</w:t>
-            </w:r>
-            <w:proofErr w:type="gramStart"/>
-            <w:r>
-              <w:rPr>
-                <w:rFonts w:ascii="Courier New" w:eastAsia="Times New Roman" w:hAnsi="Courier New" w:cs="Courier New"/>
-                <w:i/>
-                <w:iCs/>
-                <w:lang w:eastAsia="ru-RU"/>
-              </w:rPr>
-              <w:t>dataloader</w:t>
-            </w:r>
-            <w:proofErr w:type="spellEnd"/>
-            <w:r>
-              <w:rPr>
-                <w:rFonts w:ascii="Courier New" w:eastAsia="Times New Roman" w:hAnsi="Courier New" w:cs="Courier New"/>
-                <w:i/>
-                <w:iCs/>
-                <w:lang w:eastAsia="ru-RU"/>
-              </w:rPr>
-              <w:t>(</w:t>
-            </w:r>
-            <w:proofErr w:type="gramEnd"/>
-            <w:r>
-              <w:rPr>
-                <w:rFonts w:ascii="Courier New" w:eastAsia="Times New Roman" w:hAnsi="Courier New" w:cs="Courier New"/>
-                <w:i/>
-                <w:iCs/>
-                <w:lang w:eastAsia="ru-RU"/>
-              </w:rPr>
-              <w:t xml:space="preserve">self, start: int | None = None, stop: int | None = None, additional: bool = False, test: bool = False) -&gt; </w:t>
-            </w:r>
-            <w:proofErr w:type="spellStart"/>
-            <w:r>
-              <w:rPr>
-                <w:rFonts w:ascii="Courier New" w:eastAsia="Times New Roman" w:hAnsi="Courier New" w:cs="Courier New"/>
-                <w:i/>
-                <w:iCs/>
-                <w:lang w:eastAsia="ru-RU"/>
-              </w:rPr>
-              <w:t>torch.utils.data.DataLoader</w:t>
-            </w:r>
-            <w:proofErr w:type="spellEnd"/>
-            <w:r>
-              <w:rPr>
-                <w:rFonts w:ascii="Courier New" w:eastAsia="Times New Roman" w:hAnsi="Courier New" w:cs="Courier New"/>
-                <w:i/>
-                <w:iCs/>
-                <w:lang w:eastAsia="ru-RU"/>
-              </w:rPr>
-              <w:t>:</w:t>
+              <w:t xml:space="preserve">    def get_dataloader(self, start: int | None = None, stop: int | None = None, additional: bool = False, test: bool = False) -&gt; torch.utils.data.DataLoader:</w:t>
             </w:r>
           </w:p>
           <w:p>
@@ -5507,27 +5232,7 @@
                 <w:iCs/>
                 <w:lang w:val="ru-RU" w:eastAsia="ru-RU"/>
               </w:rPr>
-              <w:t xml:space="preserve">        Метод создает </w:t>
-            </w:r>
-            <w:proofErr w:type="spellStart"/>
-            <w:r>
-              <w:rPr>
-                <w:rFonts w:ascii="Courier New" w:eastAsia="Times New Roman" w:hAnsi="Courier New" w:cs="Courier New"/>
-                <w:i/>
-                <w:iCs/>
-                <w:lang w:val="ru-RU" w:eastAsia="ru-RU"/>
-              </w:rPr>
-              <w:t>даталоадер</w:t>
-            </w:r>
-            <w:proofErr w:type="spellEnd"/>
-            <w:r>
-              <w:rPr>
-                <w:rFonts w:ascii="Courier New" w:eastAsia="Times New Roman" w:hAnsi="Courier New" w:cs="Courier New"/>
-                <w:i/>
-                <w:iCs/>
-                <w:lang w:val="ru-RU" w:eastAsia="ru-RU"/>
-              </w:rPr>
-              <w:t xml:space="preserve"> с нужными настройками в зависимости от этапа(обучение/дообучение).\</w:t>
+              <w:t xml:space="preserve">        Метод создает даталоадер с нужными настройками в зависимости от этапа(обучение/дообучение).\</w:t>
             </w:r>
             <w:r>
               <w:rPr>
@@ -5587,17 +5292,7 @@
                 <w:iCs/>
                 <w:lang w:val="ru-RU" w:eastAsia="ru-RU"/>
               </w:rPr>
-              <w:t xml:space="preserve">        </w:t>
-            </w:r>
-            <w:proofErr w:type="gramStart"/>
-            <w:r>
-              <w:rPr>
-                <w:rFonts w:ascii="Courier New" w:eastAsia="Times New Roman" w:hAnsi="Courier New" w:cs="Courier New"/>
-                <w:i/>
-                <w:iCs/>
-                <w:lang w:val="ru-RU" w:eastAsia="ru-RU"/>
-              </w:rPr>
-              <w:t>:</w:t>
+              <w:t xml:space="preserve">        :</w:t>
             </w:r>
             <w:r>
               <w:rPr>
@@ -5608,7 +5303,6 @@
               </w:rPr>
               <w:t>param</w:t>
             </w:r>
-            <w:proofErr w:type="gramEnd"/>
             <w:r>
               <w:rPr>
                 <w:rFonts w:ascii="Courier New" w:eastAsia="Times New Roman" w:hAnsi="Courier New" w:cs="Courier New"/>
@@ -5654,17 +5348,7 @@
                 <w:iCs/>
                 <w:lang w:val="ru-RU" w:eastAsia="ru-RU"/>
               </w:rPr>
-              <w:t xml:space="preserve">        </w:t>
-            </w:r>
-            <w:proofErr w:type="gramStart"/>
-            <w:r>
-              <w:rPr>
-                <w:rFonts w:ascii="Courier New" w:eastAsia="Times New Roman" w:hAnsi="Courier New" w:cs="Courier New"/>
-                <w:i/>
-                <w:iCs/>
-                <w:lang w:val="ru-RU" w:eastAsia="ru-RU"/>
-              </w:rPr>
-              <w:t>:</w:t>
+              <w:t xml:space="preserve">        :</w:t>
             </w:r>
             <w:r>
               <w:rPr>
@@ -5675,7 +5359,6 @@
               </w:rPr>
               <w:t>param</w:t>
             </w:r>
-            <w:proofErr w:type="gramEnd"/>
             <w:r>
               <w:rPr>
                 <w:rFonts w:ascii="Courier New" w:eastAsia="Times New Roman" w:hAnsi="Courier New" w:cs="Courier New"/>
@@ -5721,17 +5404,7 @@
                 <w:iCs/>
                 <w:lang w:val="ru-RU" w:eastAsia="ru-RU"/>
               </w:rPr>
-              <w:t xml:space="preserve">        </w:t>
-            </w:r>
-            <w:proofErr w:type="gramStart"/>
-            <w:r>
-              <w:rPr>
-                <w:rFonts w:ascii="Courier New" w:eastAsia="Times New Roman" w:hAnsi="Courier New" w:cs="Courier New"/>
-                <w:i/>
-                <w:iCs/>
-                <w:lang w:val="ru-RU" w:eastAsia="ru-RU"/>
-              </w:rPr>
-              <w:t>:</w:t>
+              <w:t xml:space="preserve">        :</w:t>
             </w:r>
             <w:r>
               <w:rPr>
@@ -5742,7 +5415,6 @@
               </w:rPr>
               <w:t>param</w:t>
             </w:r>
-            <w:proofErr w:type="gramEnd"/>
             <w:r>
               <w:rPr>
                 <w:rFonts w:ascii="Courier New" w:eastAsia="Times New Roman" w:hAnsi="Courier New" w:cs="Courier New"/>
@@ -5788,17 +5460,7 @@
                 <w:iCs/>
                 <w:lang w:val="ru-RU" w:eastAsia="ru-RU"/>
               </w:rPr>
-              <w:t xml:space="preserve">        </w:t>
-            </w:r>
-            <w:proofErr w:type="gramStart"/>
-            <w:r>
-              <w:rPr>
-                <w:rFonts w:ascii="Courier New" w:eastAsia="Times New Roman" w:hAnsi="Courier New" w:cs="Courier New"/>
-                <w:i/>
-                <w:iCs/>
-                <w:lang w:val="ru-RU" w:eastAsia="ru-RU"/>
-              </w:rPr>
-              <w:t>:</w:t>
+              <w:t xml:space="preserve">        :</w:t>
             </w:r>
             <w:r>
               <w:rPr>
@@ -5809,7 +5471,6 @@
               </w:rPr>
               <w:t>param</w:t>
             </w:r>
-            <w:proofErr w:type="gramEnd"/>
             <w:r>
               <w:rPr>
                 <w:rFonts w:ascii="Courier New" w:eastAsia="Times New Roman" w:hAnsi="Courier New" w:cs="Courier New"/>
@@ -5857,7 +5518,6 @@
               </w:rPr>
               <w:t xml:space="preserve">        </w:t>
             </w:r>
-            <w:proofErr w:type="gramStart"/>
             <w:r>
               <w:rPr>
                 <w:rFonts w:ascii="Courier New" w:eastAsia="Times New Roman" w:hAnsi="Courier New" w:cs="Courier New"/>
@@ -5865,49 +5525,8 @@
                 <w:iCs/>
                 <w:lang w:eastAsia="ru-RU"/>
               </w:rPr>
-              <w:t>:return</w:t>
-            </w:r>
-            <w:proofErr w:type="gramEnd"/>
-            <w:r>
-              <w:rPr>
-                <w:rFonts w:ascii="Courier New" w:eastAsia="Times New Roman" w:hAnsi="Courier New" w:cs="Courier New"/>
-                <w:i/>
-                <w:iCs/>
-                <w:lang w:eastAsia="ru-RU"/>
-              </w:rPr>
-              <w:t xml:space="preserve">: loader: </w:t>
-            </w:r>
-            <w:proofErr w:type="spellStart"/>
-            <w:r>
-              <w:rPr>
-                <w:rFonts w:ascii="Courier New" w:eastAsia="Times New Roman" w:hAnsi="Courier New" w:cs="Courier New"/>
-                <w:i/>
-                <w:iCs/>
-                <w:lang w:eastAsia="ru-RU"/>
-              </w:rPr>
-              <w:t>Возвращает</w:t>
-            </w:r>
-            <w:proofErr w:type="spellEnd"/>
-            <w:r>
-              <w:rPr>
-                <w:rFonts w:ascii="Courier New" w:eastAsia="Times New Roman" w:hAnsi="Courier New" w:cs="Courier New"/>
-                <w:i/>
-                <w:iCs/>
-                <w:lang w:eastAsia="ru-RU"/>
-              </w:rPr>
-              <w:t xml:space="preserve"> </w:t>
-            </w:r>
-            <w:proofErr w:type="spellStart"/>
-            <w:r>
-              <w:rPr>
-                <w:rFonts w:ascii="Courier New" w:eastAsia="Times New Roman" w:hAnsi="Courier New" w:cs="Courier New"/>
-                <w:i/>
-                <w:iCs/>
-                <w:lang w:eastAsia="ru-RU"/>
-              </w:rPr>
-              <w:t>даталоадер</w:t>
-            </w:r>
-            <w:proofErr w:type="spellEnd"/>
+              <w:t>:return: loader: Возвращает даталоадер</w:t>
+            </w:r>
           </w:p>
           <w:p>
             <w:pPr>
@@ -5957,67 +5576,7 @@
                 <w:iCs/>
                 <w:lang w:eastAsia="ru-RU"/>
               </w:rPr>
-              <w:t xml:space="preserve">        </w:t>
-            </w:r>
-            <w:proofErr w:type="spellStart"/>
-            <w:r>
-              <w:rPr>
-                <w:rFonts w:ascii="Courier New" w:eastAsia="Times New Roman" w:hAnsi="Courier New" w:cs="Courier New"/>
-                <w:i/>
-                <w:iCs/>
-                <w:lang w:eastAsia="ru-RU"/>
-              </w:rPr>
-              <w:t>loader_options</w:t>
-            </w:r>
-            <w:proofErr w:type="spellEnd"/>
-            <w:r>
-              <w:rPr>
-                <w:rFonts w:ascii="Courier New" w:eastAsia="Times New Roman" w:hAnsi="Courier New" w:cs="Courier New"/>
-                <w:i/>
-                <w:iCs/>
-                <w:lang w:eastAsia="ru-RU"/>
-              </w:rPr>
-              <w:t xml:space="preserve"> = </w:t>
-            </w:r>
-            <w:proofErr w:type="spellStart"/>
-            <w:r>
-              <w:rPr>
-                <w:rFonts w:ascii="Courier New" w:eastAsia="Times New Roman" w:hAnsi="Courier New" w:cs="Courier New"/>
-                <w:i/>
-                <w:iCs/>
-                <w:lang w:eastAsia="ru-RU"/>
-              </w:rPr>
-              <w:t>self.dataset_options.get</w:t>
-            </w:r>
-            <w:proofErr w:type="spellEnd"/>
-            <w:r>
-              <w:rPr>
-                <w:rFonts w:ascii="Courier New" w:eastAsia="Times New Roman" w:hAnsi="Courier New" w:cs="Courier New"/>
-                <w:i/>
-                <w:iCs/>
-                <w:lang w:eastAsia="ru-RU"/>
-              </w:rPr>
-              <w:t>('</w:t>
-            </w:r>
-            <w:proofErr w:type="spellStart"/>
-            <w:r>
-              <w:rPr>
-                <w:rFonts w:ascii="Courier New" w:eastAsia="Times New Roman" w:hAnsi="Courier New" w:cs="Courier New"/>
-                <w:i/>
-                <w:iCs/>
-                <w:lang w:eastAsia="ru-RU"/>
-              </w:rPr>
-              <w:t>train_loader</w:t>
-            </w:r>
-            <w:proofErr w:type="spellEnd"/>
-            <w:r>
-              <w:rPr>
-                <w:rFonts w:ascii="Courier New" w:eastAsia="Times New Roman" w:hAnsi="Courier New" w:cs="Courier New"/>
-                <w:i/>
-                <w:iCs/>
-                <w:lang w:eastAsia="ru-RU"/>
-              </w:rPr>
-              <w:t>')</w:t>
+              <w:t xml:space="preserve">        loader_options = self.dataset_options.get('train_loader')</w:t>
             </w:r>
           </w:p>
           <w:p>
@@ -6057,67 +5616,7 @@
                 <w:iCs/>
                 <w:lang w:eastAsia="ru-RU"/>
               </w:rPr>
-              <w:t xml:space="preserve">            </w:t>
-            </w:r>
-            <w:proofErr w:type="spellStart"/>
-            <w:r>
-              <w:rPr>
-                <w:rFonts w:ascii="Courier New" w:eastAsia="Times New Roman" w:hAnsi="Courier New" w:cs="Courier New"/>
-                <w:i/>
-                <w:iCs/>
-                <w:lang w:eastAsia="ru-RU"/>
-              </w:rPr>
-              <w:t>loader_options</w:t>
-            </w:r>
-            <w:proofErr w:type="spellEnd"/>
-            <w:r>
-              <w:rPr>
-                <w:rFonts w:ascii="Courier New" w:eastAsia="Times New Roman" w:hAnsi="Courier New" w:cs="Courier New"/>
-                <w:i/>
-                <w:iCs/>
-                <w:lang w:eastAsia="ru-RU"/>
-              </w:rPr>
-              <w:t xml:space="preserve"> = </w:t>
-            </w:r>
-            <w:proofErr w:type="spellStart"/>
-            <w:r>
-              <w:rPr>
-                <w:rFonts w:ascii="Courier New" w:eastAsia="Times New Roman" w:hAnsi="Courier New" w:cs="Courier New"/>
-                <w:i/>
-                <w:iCs/>
-                <w:lang w:eastAsia="ru-RU"/>
-              </w:rPr>
-              <w:t>self.dataset_options.get</w:t>
-            </w:r>
-            <w:proofErr w:type="spellEnd"/>
-            <w:r>
-              <w:rPr>
-                <w:rFonts w:ascii="Courier New" w:eastAsia="Times New Roman" w:hAnsi="Courier New" w:cs="Courier New"/>
-                <w:i/>
-                <w:iCs/>
-                <w:lang w:eastAsia="ru-RU"/>
-              </w:rPr>
-              <w:t>('</w:t>
-            </w:r>
-            <w:proofErr w:type="spellStart"/>
-            <w:r>
-              <w:rPr>
-                <w:rFonts w:ascii="Courier New" w:eastAsia="Times New Roman" w:hAnsi="Courier New" w:cs="Courier New"/>
-                <w:i/>
-                <w:iCs/>
-                <w:lang w:eastAsia="ru-RU"/>
-              </w:rPr>
-              <w:t>additional_loader</w:t>
-            </w:r>
-            <w:proofErr w:type="spellEnd"/>
-            <w:r>
-              <w:rPr>
-                <w:rFonts w:ascii="Courier New" w:eastAsia="Times New Roman" w:hAnsi="Courier New" w:cs="Courier New"/>
-                <w:i/>
-                <w:iCs/>
-                <w:lang w:eastAsia="ru-RU"/>
-              </w:rPr>
-              <w:t>')</w:t>
+              <w:t xml:space="preserve">            loader_options = self.dataset_options.get('additional_loader')</w:t>
             </w:r>
           </w:p>
           <w:p>
@@ -6157,67 +5656,7 @@
                 <w:iCs/>
                 <w:lang w:eastAsia="ru-RU"/>
               </w:rPr>
-              <w:t xml:space="preserve">            </w:t>
-            </w:r>
-            <w:proofErr w:type="spellStart"/>
-            <w:r>
-              <w:rPr>
-                <w:rFonts w:ascii="Courier New" w:eastAsia="Times New Roman" w:hAnsi="Courier New" w:cs="Courier New"/>
-                <w:i/>
-                <w:iCs/>
-                <w:lang w:eastAsia="ru-RU"/>
-              </w:rPr>
-              <w:t>loader_options</w:t>
-            </w:r>
-            <w:proofErr w:type="spellEnd"/>
-            <w:r>
-              <w:rPr>
-                <w:rFonts w:ascii="Courier New" w:eastAsia="Times New Roman" w:hAnsi="Courier New" w:cs="Courier New"/>
-                <w:i/>
-                <w:iCs/>
-                <w:lang w:eastAsia="ru-RU"/>
-              </w:rPr>
-              <w:t xml:space="preserve"> = </w:t>
-            </w:r>
-            <w:proofErr w:type="spellStart"/>
-            <w:r>
-              <w:rPr>
-                <w:rFonts w:ascii="Courier New" w:eastAsia="Times New Roman" w:hAnsi="Courier New" w:cs="Courier New"/>
-                <w:i/>
-                <w:iCs/>
-                <w:lang w:eastAsia="ru-RU"/>
-              </w:rPr>
-              <w:t>self.dataset_options.get</w:t>
-            </w:r>
-            <w:proofErr w:type="spellEnd"/>
-            <w:r>
-              <w:rPr>
-                <w:rFonts w:ascii="Courier New" w:eastAsia="Times New Roman" w:hAnsi="Courier New" w:cs="Courier New"/>
-                <w:i/>
-                <w:iCs/>
-                <w:lang w:eastAsia="ru-RU"/>
-              </w:rPr>
-              <w:t>('</w:t>
-            </w:r>
-            <w:proofErr w:type="spellStart"/>
-            <w:r>
-              <w:rPr>
-                <w:rFonts w:ascii="Courier New" w:eastAsia="Times New Roman" w:hAnsi="Courier New" w:cs="Courier New"/>
-                <w:i/>
-                <w:iCs/>
-                <w:lang w:eastAsia="ru-RU"/>
-              </w:rPr>
-              <w:t>test_loader</w:t>
-            </w:r>
-            <w:proofErr w:type="spellEnd"/>
-            <w:r>
-              <w:rPr>
-                <w:rFonts w:ascii="Courier New" w:eastAsia="Times New Roman" w:hAnsi="Courier New" w:cs="Courier New"/>
-                <w:i/>
-                <w:iCs/>
-                <w:lang w:eastAsia="ru-RU"/>
-              </w:rPr>
-              <w:t>')</w:t>
+              <w:t xml:space="preserve">            loader_options = self.dataset_options.get('test_loader')</w:t>
             </w:r>
           </w:p>
           <w:p>
@@ -6268,27 +5707,7 @@
                 <w:iCs/>
                 <w:lang w:eastAsia="ru-RU"/>
               </w:rPr>
-              <w:t xml:space="preserve">            start = </w:t>
-            </w:r>
-            <w:proofErr w:type="spellStart"/>
-            <w:r>
-              <w:rPr>
-                <w:rFonts w:ascii="Courier New" w:eastAsia="Times New Roman" w:hAnsi="Courier New" w:cs="Courier New"/>
-                <w:i/>
-                <w:iCs/>
-                <w:lang w:eastAsia="ru-RU"/>
-              </w:rPr>
-              <w:t>loader_options.get</w:t>
-            </w:r>
-            <w:proofErr w:type="spellEnd"/>
-            <w:r>
-              <w:rPr>
-                <w:rFonts w:ascii="Courier New" w:eastAsia="Times New Roman" w:hAnsi="Courier New" w:cs="Courier New"/>
-                <w:i/>
-                <w:iCs/>
-                <w:lang w:eastAsia="ru-RU"/>
-              </w:rPr>
-              <w:t>('start')</w:t>
+              <w:t xml:space="preserve">            start = loader_options.get('start')</w:t>
             </w:r>
           </w:p>
           <w:p>
@@ -6328,27 +5747,7 @@
                 <w:iCs/>
                 <w:lang w:eastAsia="ru-RU"/>
               </w:rPr>
-              <w:t xml:space="preserve">            stop = </w:t>
-            </w:r>
-            <w:proofErr w:type="spellStart"/>
-            <w:r>
-              <w:rPr>
-                <w:rFonts w:ascii="Courier New" w:eastAsia="Times New Roman" w:hAnsi="Courier New" w:cs="Courier New"/>
-                <w:i/>
-                <w:iCs/>
-                <w:lang w:eastAsia="ru-RU"/>
-              </w:rPr>
-              <w:t>loader_options.get</w:t>
-            </w:r>
-            <w:proofErr w:type="spellEnd"/>
-            <w:r>
-              <w:rPr>
-                <w:rFonts w:ascii="Courier New" w:eastAsia="Times New Roman" w:hAnsi="Courier New" w:cs="Courier New"/>
-                <w:i/>
-                <w:iCs/>
-                <w:lang w:eastAsia="ru-RU"/>
-              </w:rPr>
-              <w:t>('stop')</w:t>
+              <w:t xml:space="preserve">            stop = loader_options.get('stop')</w:t>
             </w:r>
           </w:p>
           <w:p>
@@ -6379,109 +5778,7 @@
                 <w:iCs/>
                 <w:lang w:eastAsia="ru-RU"/>
               </w:rPr>
-              <w:t xml:space="preserve">        pdl = </w:t>
-            </w:r>
-            <w:proofErr w:type="spellStart"/>
-            <w:proofErr w:type="gramStart"/>
-            <w:r>
-              <w:rPr>
-                <w:rFonts w:ascii="Courier New" w:eastAsia="Times New Roman" w:hAnsi="Courier New" w:cs="Courier New"/>
-                <w:i/>
-                <w:iCs/>
-                <w:lang w:eastAsia="ru-RU"/>
-              </w:rPr>
-              <w:t>PreDataLoader</w:t>
-            </w:r>
-            <w:proofErr w:type="spellEnd"/>
-            <w:r>
-              <w:rPr>
-                <w:rFonts w:ascii="Courier New" w:eastAsia="Times New Roman" w:hAnsi="Courier New" w:cs="Courier New"/>
-                <w:i/>
-                <w:iCs/>
-                <w:lang w:eastAsia="ru-RU"/>
-              </w:rPr>
-              <w:t>(</w:t>
-            </w:r>
-            <w:proofErr w:type="spellStart"/>
-            <w:proofErr w:type="gramEnd"/>
-            <w:r>
-              <w:rPr>
-                <w:rFonts w:ascii="Courier New" w:eastAsia="Times New Roman" w:hAnsi="Courier New" w:cs="Courier New"/>
-                <w:i/>
-                <w:iCs/>
-                <w:lang w:eastAsia="ru-RU"/>
-              </w:rPr>
-              <w:t>self.data</w:t>
-            </w:r>
-            <w:proofErr w:type="spellEnd"/>
-            <w:r>
-              <w:rPr>
-                <w:rFonts w:ascii="Courier New" w:eastAsia="Times New Roman" w:hAnsi="Courier New" w:cs="Courier New"/>
-                <w:i/>
-                <w:iCs/>
-                <w:lang w:eastAsia="ru-RU"/>
-              </w:rPr>
-              <w:t xml:space="preserve">,     </w:t>
-            </w:r>
-            <w:proofErr w:type="spellStart"/>
-            <w:r>
-              <w:rPr>
-                <w:rFonts w:ascii="Courier New" w:eastAsia="Times New Roman" w:hAnsi="Courier New" w:cs="Courier New"/>
-                <w:i/>
-                <w:iCs/>
-                <w:lang w:eastAsia="ru-RU"/>
-              </w:rPr>
-              <w:t>candle_count</w:t>
-            </w:r>
-            <w:proofErr w:type="spellEnd"/>
-            <w:r>
-              <w:rPr>
-                <w:rFonts w:ascii="Courier New" w:eastAsia="Times New Roman" w:hAnsi="Courier New" w:cs="Courier New"/>
-                <w:i/>
-                <w:iCs/>
-                <w:lang w:eastAsia="ru-RU"/>
-              </w:rPr>
-              <w:t>=</w:t>
-            </w:r>
-            <w:proofErr w:type="spellStart"/>
-            <w:r>
-              <w:rPr>
-                <w:rFonts w:ascii="Courier New" w:eastAsia="Times New Roman" w:hAnsi="Courier New" w:cs="Courier New"/>
-                <w:i/>
-                <w:iCs/>
-                <w:lang w:eastAsia="ru-RU"/>
-              </w:rPr>
-              <w:t>self.dataset_options.get</w:t>
-            </w:r>
-            <w:proofErr w:type="spellEnd"/>
-            <w:r>
-              <w:rPr>
-                <w:rFonts w:ascii="Courier New" w:eastAsia="Times New Roman" w:hAnsi="Courier New" w:cs="Courier New"/>
-                <w:i/>
-                <w:iCs/>
-                <w:lang w:eastAsia="ru-RU"/>
-              </w:rPr>
-              <w:t>('</w:t>
-            </w:r>
-            <w:proofErr w:type="spellStart"/>
-            <w:r>
-              <w:rPr>
-                <w:rFonts w:ascii="Courier New" w:eastAsia="Times New Roman" w:hAnsi="Courier New" w:cs="Courier New"/>
-                <w:i/>
-                <w:iCs/>
-                <w:lang w:eastAsia="ru-RU"/>
-              </w:rPr>
-              <w:t>candle_count</w:t>
-            </w:r>
-            <w:proofErr w:type="spellEnd"/>
-            <w:r>
-              <w:rPr>
-                <w:rFonts w:ascii="Courier New" w:eastAsia="Times New Roman" w:hAnsi="Courier New" w:cs="Courier New"/>
-                <w:i/>
-                <w:iCs/>
-                <w:lang w:eastAsia="ru-RU"/>
-              </w:rPr>
-              <w:t>'),</w:t>
+              <w:t xml:space="preserve">        pdl = PreDataLoader(self.data,     candle_count=self.dataset_options.get('candle_count'),</w:t>
             </w:r>
           </w:p>
           <w:p>
@@ -6501,67 +5798,7 @@
                 <w:iCs/>
                 <w:lang w:eastAsia="ru-RU"/>
               </w:rPr>
-              <w:t xml:space="preserve">                            start=start, stop=</w:t>
-            </w:r>
-            <w:proofErr w:type="gramStart"/>
-            <w:r>
-              <w:rPr>
-                <w:rFonts w:ascii="Courier New" w:eastAsia="Times New Roman" w:hAnsi="Courier New" w:cs="Courier New"/>
-                <w:i/>
-                <w:iCs/>
-                <w:lang w:eastAsia="ru-RU"/>
-              </w:rPr>
-              <w:t xml:space="preserve">stop,   </w:t>
-            </w:r>
-            <w:proofErr w:type="gramEnd"/>
-            <w:r>
-              <w:rPr>
-                <w:rFonts w:ascii="Courier New" w:eastAsia="Times New Roman" w:hAnsi="Courier New" w:cs="Courier New"/>
-                <w:i/>
-                <w:iCs/>
-                <w:lang w:eastAsia="ru-RU"/>
-              </w:rPr>
-              <w:t xml:space="preserve">                     </w:t>
-            </w:r>
-            <w:proofErr w:type="spellStart"/>
-            <w:r>
-              <w:rPr>
-                <w:rFonts w:ascii="Courier New" w:eastAsia="Times New Roman" w:hAnsi="Courier New" w:cs="Courier New"/>
-                <w:i/>
-                <w:iCs/>
-                <w:lang w:eastAsia="ru-RU"/>
-              </w:rPr>
-              <w:t>normalization_pred</w:t>
-            </w:r>
-            <w:proofErr w:type="spellEnd"/>
-            <w:r>
-              <w:rPr>
-                <w:rFonts w:ascii="Courier New" w:eastAsia="Times New Roman" w:hAnsi="Courier New" w:cs="Courier New"/>
-                <w:i/>
-                <w:iCs/>
-                <w:lang w:eastAsia="ru-RU"/>
-              </w:rPr>
-              <w:t>=</w:t>
-            </w:r>
-            <w:proofErr w:type="spellStart"/>
-            <w:r>
-              <w:rPr>
-                <w:rFonts w:ascii="Courier New" w:eastAsia="Times New Roman" w:hAnsi="Courier New" w:cs="Courier New"/>
-                <w:i/>
-                <w:iCs/>
-                <w:lang w:eastAsia="ru-RU"/>
-              </w:rPr>
-              <w:t>self.dataset_options.get</w:t>
-            </w:r>
-            <w:proofErr w:type="spellEnd"/>
-            <w:r>
-              <w:rPr>
-                <w:rFonts w:ascii="Courier New" w:eastAsia="Times New Roman" w:hAnsi="Courier New" w:cs="Courier New"/>
-                <w:i/>
-                <w:iCs/>
-                <w:lang w:eastAsia="ru-RU"/>
-              </w:rPr>
-              <w:t>('normalization'),</w:t>
+              <w:t xml:space="preserve">                            start=start, stop=stop,                        normalization_pred=self.dataset_options.get('normalization'),</w:t>
             </w:r>
           </w:p>
           <w:p>
@@ -6581,147 +5818,7 @@
                 <w:iCs/>
                 <w:lang w:eastAsia="ru-RU"/>
               </w:rPr>
-              <w:t xml:space="preserve">                           </w:t>
-            </w:r>
-            <w:proofErr w:type="spellStart"/>
-            <w:r>
-              <w:rPr>
-                <w:rFonts w:ascii="Courier New" w:eastAsia="Times New Roman" w:hAnsi="Courier New" w:cs="Courier New"/>
-                <w:i/>
-                <w:iCs/>
-                <w:lang w:eastAsia="ru-RU"/>
-              </w:rPr>
-              <w:t>vers</w:t>
-            </w:r>
-            <w:proofErr w:type="spellEnd"/>
-            <w:r>
-              <w:rPr>
-                <w:rFonts w:ascii="Courier New" w:eastAsia="Times New Roman" w:hAnsi="Courier New" w:cs="Courier New"/>
-                <w:i/>
-                <w:iCs/>
-                <w:lang w:eastAsia="ru-RU"/>
-              </w:rPr>
-              <w:t>=</w:t>
-            </w:r>
-            <w:proofErr w:type="spellStart"/>
-            <w:r>
-              <w:rPr>
-                <w:rFonts w:ascii="Courier New" w:eastAsia="Times New Roman" w:hAnsi="Courier New" w:cs="Courier New"/>
-                <w:i/>
-                <w:iCs/>
-                <w:lang w:eastAsia="ru-RU"/>
-              </w:rPr>
-              <w:t>self.dataset_options.get</w:t>
-            </w:r>
-            <w:proofErr w:type="spellEnd"/>
-            <w:r>
-              <w:rPr>
-                <w:rFonts w:ascii="Courier New" w:eastAsia="Times New Roman" w:hAnsi="Courier New" w:cs="Courier New"/>
-                <w:i/>
-                <w:iCs/>
-                <w:lang w:eastAsia="ru-RU"/>
-              </w:rPr>
-              <w:t>('</w:t>
-            </w:r>
-            <w:proofErr w:type="spellStart"/>
-            <w:r>
-              <w:rPr>
-                <w:rFonts w:ascii="Courier New" w:eastAsia="Times New Roman" w:hAnsi="Courier New" w:cs="Courier New"/>
-                <w:i/>
-                <w:iCs/>
-                <w:lang w:eastAsia="ru-RU"/>
-              </w:rPr>
-              <w:t>vers</w:t>
-            </w:r>
-            <w:proofErr w:type="spellEnd"/>
-            <w:r>
-              <w:rPr>
-                <w:rFonts w:ascii="Courier New" w:eastAsia="Times New Roman" w:hAnsi="Courier New" w:cs="Courier New"/>
-                <w:i/>
-                <w:iCs/>
-                <w:lang w:eastAsia="ru-RU"/>
-              </w:rPr>
-              <w:t>'</w:t>
-            </w:r>
-            <w:proofErr w:type="gramStart"/>
-            <w:r>
-              <w:rPr>
-                <w:rFonts w:ascii="Courier New" w:eastAsia="Times New Roman" w:hAnsi="Courier New" w:cs="Courier New"/>
-                <w:i/>
-                <w:iCs/>
-                <w:lang w:eastAsia="ru-RU"/>
-              </w:rPr>
-              <w:t xml:space="preserve">),   </w:t>
-            </w:r>
-            <w:proofErr w:type="gramEnd"/>
-            <w:r>
-              <w:rPr>
-                <w:rFonts w:ascii="Courier New" w:eastAsia="Times New Roman" w:hAnsi="Courier New" w:cs="Courier New"/>
-                <w:i/>
-                <w:iCs/>
-                <w:lang w:eastAsia="ru-RU"/>
-              </w:rPr>
-              <w:t xml:space="preserve">                         </w:t>
-            </w:r>
-            <w:proofErr w:type="spellStart"/>
-            <w:r>
-              <w:rPr>
-                <w:rFonts w:ascii="Courier New" w:eastAsia="Times New Roman" w:hAnsi="Courier New" w:cs="Courier New"/>
-                <w:i/>
-                <w:iCs/>
-                <w:lang w:eastAsia="ru-RU"/>
-              </w:rPr>
-              <w:t>lbl</w:t>
-            </w:r>
-            <w:proofErr w:type="spellEnd"/>
-            <w:r>
-              <w:rPr>
-                <w:rFonts w:ascii="Courier New" w:eastAsia="Times New Roman" w:hAnsi="Courier New" w:cs="Courier New"/>
-                <w:i/>
-                <w:iCs/>
-                <w:lang w:eastAsia="ru-RU"/>
-              </w:rPr>
-              <w:t>=</w:t>
-            </w:r>
-            <w:proofErr w:type="spellStart"/>
-            <w:r>
-              <w:rPr>
-                <w:rFonts w:ascii="Courier New" w:eastAsia="Times New Roman" w:hAnsi="Courier New" w:cs="Courier New"/>
-                <w:i/>
-                <w:iCs/>
-                <w:lang w:eastAsia="ru-RU"/>
-              </w:rPr>
-              <w:t>get_label</w:t>
-            </w:r>
-            <w:proofErr w:type="spellEnd"/>
-            <w:r>
-              <w:rPr>
-                <w:rFonts w:ascii="Courier New" w:eastAsia="Times New Roman" w:hAnsi="Courier New" w:cs="Courier New"/>
-                <w:i/>
-                <w:iCs/>
-                <w:lang w:eastAsia="ru-RU"/>
-              </w:rPr>
-              <w:t>(</w:t>
-            </w:r>
-            <w:proofErr w:type="spellStart"/>
-            <w:r>
-              <w:rPr>
-                <w:rFonts w:ascii="Courier New" w:eastAsia="Times New Roman" w:hAnsi="Courier New" w:cs="Courier New"/>
-                <w:i/>
-                <w:iCs/>
-                <w:lang w:eastAsia="ru-RU"/>
-              </w:rPr>
-              <w:t>self.dataset_options.get</w:t>
-            </w:r>
-            <w:proofErr w:type="spellEnd"/>
-            <w:r>
-              <w:rPr>
-                <w:rFonts w:ascii="Courier New" w:eastAsia="Times New Roman" w:hAnsi="Courier New" w:cs="Courier New"/>
-                <w:i/>
-                <w:iCs/>
-                <w:lang w:eastAsia="ru-RU"/>
-              </w:rPr>
-              <w:t>('label'), False if additional or test else True))</w:t>
+              <w:t xml:space="preserve">                           vers=self.dataset_options.get('vers'),                            lbl=get_label(self.dataset_options.get('label'), False if additional or test else True))</w:t>
             </w:r>
           </w:p>
           <w:p>
@@ -6742,49 +5839,7 @@
                 <w:lang w:eastAsia="ru-RU"/>
               </w:rPr>
               <w:lastRenderedPageBreak/>
-              <w:t xml:space="preserve">        ds = </w:t>
-            </w:r>
-            <w:proofErr w:type="spellStart"/>
-            <w:r>
-              <w:rPr>
-                <w:rFonts w:ascii="Courier New" w:eastAsia="Times New Roman" w:hAnsi="Courier New" w:cs="Courier New"/>
-                <w:i/>
-                <w:iCs/>
-                <w:lang w:eastAsia="ru-RU"/>
-              </w:rPr>
-              <w:t>DataSet</w:t>
-            </w:r>
-            <w:proofErr w:type="spellEnd"/>
-            <w:r>
-              <w:rPr>
-                <w:rFonts w:ascii="Courier New" w:eastAsia="Times New Roman" w:hAnsi="Courier New" w:cs="Courier New"/>
-                <w:i/>
-                <w:iCs/>
-                <w:lang w:eastAsia="ru-RU"/>
-              </w:rPr>
-              <w:t>(</w:t>
-            </w:r>
-            <w:proofErr w:type="spellStart"/>
-            <w:proofErr w:type="gramStart"/>
-            <w:r>
-              <w:rPr>
-                <w:rFonts w:ascii="Courier New" w:eastAsia="Times New Roman" w:hAnsi="Courier New" w:cs="Courier New"/>
-                <w:i/>
-                <w:iCs/>
-                <w:lang w:eastAsia="ru-RU"/>
-              </w:rPr>
-              <w:t>pdl.batches</w:t>
-            </w:r>
-            <w:proofErr w:type="spellEnd"/>
-            <w:proofErr w:type="gramEnd"/>
-            <w:r>
-              <w:rPr>
-                <w:rFonts w:ascii="Courier New" w:eastAsia="Times New Roman" w:hAnsi="Courier New" w:cs="Courier New"/>
-                <w:i/>
-                <w:iCs/>
-                <w:lang w:eastAsia="ru-RU"/>
-              </w:rPr>
-              <w:t>)</w:t>
+              <w:t xml:space="preserve">        ds = DataSet(pdl.batches)</w:t>
             </w:r>
           </w:p>
           <w:p>
@@ -6815,38 +5870,7 @@
                 <w:iCs/>
                 <w:lang w:eastAsia="ru-RU"/>
               </w:rPr>
-              <w:t xml:space="preserve">        loader = </w:t>
-            </w:r>
-            <w:proofErr w:type="spellStart"/>
-            <w:proofErr w:type="gramStart"/>
-            <w:r>
-              <w:rPr>
-                <w:rFonts w:ascii="Courier New" w:eastAsia="Times New Roman" w:hAnsi="Courier New" w:cs="Courier New"/>
-                <w:i/>
-                <w:iCs/>
-                <w:lang w:eastAsia="ru-RU"/>
-              </w:rPr>
-              <w:t>torch.utils</w:t>
-            </w:r>
-            <w:proofErr w:type="gramEnd"/>
-            <w:r>
-              <w:rPr>
-                <w:rFonts w:ascii="Courier New" w:eastAsia="Times New Roman" w:hAnsi="Courier New" w:cs="Courier New"/>
-                <w:i/>
-                <w:iCs/>
-                <w:lang w:eastAsia="ru-RU"/>
-              </w:rPr>
-              <w:t>.data.DataLoader</w:t>
-            </w:r>
-            <w:proofErr w:type="spellEnd"/>
-            <w:r>
-              <w:rPr>
-                <w:rFonts w:ascii="Courier New" w:eastAsia="Times New Roman" w:hAnsi="Courier New" w:cs="Courier New"/>
-                <w:i/>
-                <w:iCs/>
-                <w:lang w:eastAsia="ru-RU"/>
-              </w:rPr>
-              <w:t>(</w:t>
+              <w:t xml:space="preserve">        loader = torch.utils.data.DataLoader(</w:t>
             </w:r>
           </w:p>
           <w:p>
@@ -6866,27 +5890,7 @@
                 <w:iCs/>
                 <w:lang w:eastAsia="ru-RU"/>
               </w:rPr>
-              <w:t xml:space="preserve">            ds, shuffle=</w:t>
-            </w:r>
-            <w:proofErr w:type="spellStart"/>
-            <w:r>
-              <w:rPr>
-                <w:rFonts w:ascii="Courier New" w:eastAsia="Times New Roman" w:hAnsi="Courier New" w:cs="Courier New"/>
-                <w:i/>
-                <w:iCs/>
-                <w:lang w:eastAsia="ru-RU"/>
-              </w:rPr>
-              <w:t>loader_options.get</w:t>
-            </w:r>
-            <w:proofErr w:type="spellEnd"/>
-            <w:r>
-              <w:rPr>
-                <w:rFonts w:ascii="Courier New" w:eastAsia="Times New Roman" w:hAnsi="Courier New" w:cs="Courier New"/>
-                <w:i/>
-                <w:iCs/>
-                <w:lang w:eastAsia="ru-RU"/>
-              </w:rPr>
-              <w:t>('shuffle'),</w:t>
+              <w:t xml:space="preserve">            ds, shuffle=loader_options.get('shuffle'),</w:t>
             </w:r>
           </w:p>
           <w:p>
@@ -6906,127 +5910,7 @@
                 <w:iCs/>
                 <w:lang w:eastAsia="ru-RU"/>
               </w:rPr>
-              <w:t xml:space="preserve">            </w:t>
-            </w:r>
-            <w:proofErr w:type="spellStart"/>
-            <w:r>
-              <w:rPr>
-                <w:rFonts w:ascii="Courier New" w:eastAsia="Times New Roman" w:hAnsi="Courier New" w:cs="Courier New"/>
-                <w:i/>
-                <w:iCs/>
-                <w:lang w:eastAsia="ru-RU"/>
-              </w:rPr>
-              <w:t>batch_size</w:t>
-            </w:r>
-            <w:proofErr w:type="spellEnd"/>
-            <w:r>
-              <w:rPr>
-                <w:rFonts w:ascii="Courier New" w:eastAsia="Times New Roman" w:hAnsi="Courier New" w:cs="Courier New"/>
-                <w:i/>
-                <w:iCs/>
-                <w:lang w:eastAsia="ru-RU"/>
-              </w:rPr>
-              <w:t>=</w:t>
-            </w:r>
-            <w:proofErr w:type="spellStart"/>
-            <w:r>
-              <w:rPr>
-                <w:rFonts w:ascii="Courier New" w:eastAsia="Times New Roman" w:hAnsi="Courier New" w:cs="Courier New"/>
-                <w:i/>
-                <w:iCs/>
-                <w:lang w:eastAsia="ru-RU"/>
-              </w:rPr>
-              <w:t>loader_options.get</w:t>
-            </w:r>
-            <w:proofErr w:type="spellEnd"/>
-            <w:r>
-              <w:rPr>
-                <w:rFonts w:ascii="Courier New" w:eastAsia="Times New Roman" w:hAnsi="Courier New" w:cs="Courier New"/>
-                <w:i/>
-                <w:iCs/>
-                <w:lang w:eastAsia="ru-RU"/>
-              </w:rPr>
-              <w:t>('</w:t>
-            </w:r>
-            <w:proofErr w:type="spellStart"/>
-            <w:r>
-              <w:rPr>
-                <w:rFonts w:ascii="Courier New" w:eastAsia="Times New Roman" w:hAnsi="Courier New" w:cs="Courier New"/>
-                <w:i/>
-                <w:iCs/>
-                <w:lang w:eastAsia="ru-RU"/>
-              </w:rPr>
-              <w:t>batch_size</w:t>
-            </w:r>
-            <w:proofErr w:type="spellEnd"/>
-            <w:r>
-              <w:rPr>
-                <w:rFonts w:ascii="Courier New" w:eastAsia="Times New Roman" w:hAnsi="Courier New" w:cs="Courier New"/>
-                <w:i/>
-                <w:iCs/>
-                <w:lang w:eastAsia="ru-RU"/>
-              </w:rPr>
-              <w:t xml:space="preserve">'), </w:t>
-            </w:r>
-            <w:proofErr w:type="spellStart"/>
-            <w:r>
-              <w:rPr>
-                <w:rFonts w:ascii="Courier New" w:eastAsia="Times New Roman" w:hAnsi="Courier New" w:cs="Courier New"/>
-                <w:i/>
-                <w:iCs/>
-                <w:lang w:eastAsia="ru-RU"/>
-              </w:rPr>
-              <w:t>num_workers</w:t>
-            </w:r>
-            <w:proofErr w:type="spellEnd"/>
-            <w:r>
-              <w:rPr>
-                <w:rFonts w:ascii="Courier New" w:eastAsia="Times New Roman" w:hAnsi="Courier New" w:cs="Courier New"/>
-                <w:i/>
-                <w:iCs/>
-                <w:lang w:eastAsia="ru-RU"/>
-              </w:rPr>
-              <w:t>=</w:t>
-            </w:r>
-            <w:proofErr w:type="spellStart"/>
-            <w:r>
-              <w:rPr>
-                <w:rFonts w:ascii="Courier New" w:eastAsia="Times New Roman" w:hAnsi="Courier New" w:cs="Courier New"/>
-                <w:i/>
-                <w:iCs/>
-                <w:lang w:eastAsia="ru-RU"/>
-              </w:rPr>
-              <w:t>loader_options.get</w:t>
-            </w:r>
-            <w:proofErr w:type="spellEnd"/>
-            <w:r>
-              <w:rPr>
-                <w:rFonts w:ascii="Courier New" w:eastAsia="Times New Roman" w:hAnsi="Courier New" w:cs="Courier New"/>
-                <w:i/>
-                <w:iCs/>
-                <w:lang w:eastAsia="ru-RU"/>
-              </w:rPr>
-              <w:t>('</w:t>
-            </w:r>
-            <w:proofErr w:type="spellStart"/>
-            <w:r>
-              <w:rPr>
-                <w:rFonts w:ascii="Courier New" w:eastAsia="Times New Roman" w:hAnsi="Courier New" w:cs="Courier New"/>
-                <w:i/>
-                <w:iCs/>
-                <w:lang w:eastAsia="ru-RU"/>
-              </w:rPr>
-              <w:t>num_workers</w:t>
-            </w:r>
-            <w:proofErr w:type="spellEnd"/>
-            <w:r>
-              <w:rPr>
-                <w:rFonts w:ascii="Courier New" w:eastAsia="Times New Roman" w:hAnsi="Courier New" w:cs="Courier New"/>
-                <w:i/>
-                <w:iCs/>
-                <w:lang w:eastAsia="ru-RU"/>
-              </w:rPr>
-              <w:t>'),</w:t>
+              <w:t xml:space="preserve">            batch_size=loader_options.get('batch_size'), num_workers=loader_options.get('num_workers'),</w:t>
             </w:r>
           </w:p>
           <w:p>
@@ -7046,67 +5930,7 @@
                 <w:iCs/>
                 <w:lang w:eastAsia="ru-RU"/>
               </w:rPr>
-              <w:t xml:space="preserve">            </w:t>
-            </w:r>
-            <w:proofErr w:type="spellStart"/>
-            <w:r>
-              <w:rPr>
-                <w:rFonts w:ascii="Courier New" w:eastAsia="Times New Roman" w:hAnsi="Courier New" w:cs="Courier New"/>
-                <w:i/>
-                <w:iCs/>
-                <w:lang w:eastAsia="ru-RU"/>
-              </w:rPr>
-              <w:t>drop_last</w:t>
-            </w:r>
-            <w:proofErr w:type="spellEnd"/>
-            <w:r>
-              <w:rPr>
-                <w:rFonts w:ascii="Courier New" w:eastAsia="Times New Roman" w:hAnsi="Courier New" w:cs="Courier New"/>
-                <w:i/>
-                <w:iCs/>
-                <w:lang w:eastAsia="ru-RU"/>
-              </w:rPr>
-              <w:t>=</w:t>
-            </w:r>
-            <w:proofErr w:type="spellStart"/>
-            <w:r>
-              <w:rPr>
-                <w:rFonts w:ascii="Courier New" w:eastAsia="Times New Roman" w:hAnsi="Courier New" w:cs="Courier New"/>
-                <w:i/>
-                <w:iCs/>
-                <w:lang w:eastAsia="ru-RU"/>
-              </w:rPr>
-              <w:t>loader_options.get</w:t>
-            </w:r>
-            <w:proofErr w:type="spellEnd"/>
-            <w:r>
-              <w:rPr>
-                <w:rFonts w:ascii="Courier New" w:eastAsia="Times New Roman" w:hAnsi="Courier New" w:cs="Courier New"/>
-                <w:i/>
-                <w:iCs/>
-                <w:lang w:eastAsia="ru-RU"/>
-              </w:rPr>
-              <w:t>('</w:t>
-            </w:r>
-            <w:proofErr w:type="spellStart"/>
-            <w:r>
-              <w:rPr>
-                <w:rFonts w:ascii="Courier New" w:eastAsia="Times New Roman" w:hAnsi="Courier New" w:cs="Courier New"/>
-                <w:i/>
-                <w:iCs/>
-                <w:lang w:eastAsia="ru-RU"/>
-              </w:rPr>
-              <w:t>drop_last</w:t>
-            </w:r>
-            <w:proofErr w:type="spellEnd"/>
-            <w:r>
-              <w:rPr>
-                <w:rFonts w:ascii="Courier New" w:eastAsia="Times New Roman" w:hAnsi="Courier New" w:cs="Courier New"/>
-                <w:i/>
-                <w:iCs/>
-                <w:lang w:eastAsia="ru-RU"/>
-              </w:rPr>
-              <w:t>')</w:t>
+              <w:t xml:space="preserve">            drop_last=loader_options.get('drop_last')</w:t>
             </w:r>
           </w:p>
           <w:p>
@@ -7214,7 +6038,6 @@
         </w:rPr>
         <w:t>_</w:t>
       </w:r>
-      <w:proofErr w:type="spellStart"/>
       <w:r>
         <w:rPr>
           <w:rFonts w:ascii="Times New Roman" w:eastAsia="Calibri" w:hAnsi="Times New Roman" w:cs="Times New Roman"/>
@@ -7223,7 +6046,6 @@
         </w:rPr>
         <w:t>dataloader</w:t>
       </w:r>
-      <w:proofErr w:type="spellEnd"/>
       <w:r>
         <w:rPr>
           <w:rFonts w:ascii="Times New Roman" w:eastAsia="Calibri" w:hAnsi="Times New Roman" w:cs="Times New Roman"/>
@@ -7340,25 +6162,21 @@
       <w:r>
         <w:t>“</w:t>
       </w:r>
-      <w:proofErr w:type="spellStart"/>
       <w:r>
         <w:rPr>
           <w:lang w:val="en-US"/>
         </w:rPr>
         <w:t>additional</w:t>
       </w:r>
-      <w:proofErr w:type="spellEnd"/>
       <w:r>
         <w:t>_</w:t>
       </w:r>
-      <w:proofErr w:type="spellStart"/>
       <w:r>
         <w:rPr>
           <w:lang w:val="en-US"/>
         </w:rPr>
         <w:t>learning</w:t>
       </w:r>
-      <w:proofErr w:type="spellEnd"/>
       <w:r>
         <w:t>”.</w:t>
       </w:r>
@@ -7405,6 +6223,7 @@
     <w:p>
       <w:pPr>
         <w:pStyle w:val="Main"/>
+        <w:ind w:firstLine="360"/>
       </w:pPr>
       <w:r>
         <w:t>Возложим на исследование несколько целей:</w:t>
@@ -7461,8 +6280,56 @@
     <w:p>
       <w:pPr>
         <w:pStyle w:val="Main"/>
-        <w:ind w:firstLine="0"/>
-      </w:pPr>
+        <w:ind w:firstLine="360"/>
+      </w:pPr>
+      <w:r>
+        <w:t xml:space="preserve">Так как, при проведении предыдущего исследования на </w:t>
+      </w:r>
+      <w:r>
+        <w:rPr>
+          <w:lang w:val="en-US"/>
+        </w:rPr>
+        <w:t>CNN</w:t>
+      </w:r>
+      <w:r>
+        <w:t xml:space="preserve"> </w:t>
+      </w:r>
+      <w:r>
+        <w:t xml:space="preserve">с простым (конечным) методом обучения, функции-ошибки </w:t>
+      </w:r>
+      <w:r>
+        <w:rPr>
+          <w:lang w:val="en-US"/>
+        </w:rPr>
+        <w:t>MAE</w:t>
+      </w:r>
+      <w:r>
+        <w:t xml:space="preserve"> </w:t>
+      </w:r>
+      <w:r>
+        <w:t xml:space="preserve">и </w:t>
+      </w:r>
+      <w:r>
+        <w:rPr>
+          <w:lang w:val="en-US"/>
+        </w:rPr>
+        <w:t>MSE</w:t>
+      </w:r>
+      <w:r>
+        <w:t xml:space="preserve"> </w:t>
+      </w:r>
+      <w:r>
+        <w:t xml:space="preserve">показали схожие результаты по эффективности, то в данном исследовании будут приведены примеры только с одной из метрик. Будем использовать </w:t>
+      </w:r>
+      <w:r>
+        <w:rPr>
+          <w:lang w:val="en-US"/>
+        </w:rPr>
+        <w:t>MAE</w:t>
+      </w:r>
+      <w:r>
+        <w:t xml:space="preserve"> – она немного лучше подходит для данного вида задач.</w:t>
+      </w:r>
     </w:p>
     <w:p>
       <w:pPr>
@@ -7471,6 +6338,7 @@
           <w:color w:val="000000" w:themeColor="text1"/>
           <w:sz w:val="28"/>
           <w:szCs w:val="28"/>
+          <w:lang w:val="en-US"/>
         </w:rPr>
       </w:pPr>
       <w:r>
@@ -7595,7 +6463,7 @@
           <v:shape id="_x0000_i1025" type="#_x0000_t75" style="width:484.5pt;height:388.5pt" o:ole="">
             <v:imagedata r:id="rId13" o:title=""/>
           </v:shape>
-          <o:OLEObject Type="Embed" ProgID="Excel.Sheet.12" ShapeID="_x0000_i1025" DrawAspect="Content" ObjectID="_1777635603" r:id="rId14"/>
+          <o:OLEObject Type="Embed" ProgID="Excel.Sheet.12" ShapeID="_x0000_i1025" DrawAspect="Content" ObjectID="_1778605969" r:id="rId14"/>
         </w:object>
       </w:r>
     </w:p>
@@ -7622,7 +6490,7 @@
           <v:shape id="_x0000_i1026" type="#_x0000_t75" style="width:483pt;height:388.5pt" o:ole="">
             <v:imagedata r:id="rId15" o:title=""/>
           </v:shape>
-          <o:OLEObject Type="Embed" ProgID="Excel.Sheet.12" ShapeID="_x0000_i1026" DrawAspect="Content" ObjectID="_1777635604" r:id="rId16"/>
+          <o:OLEObject Type="Embed" ProgID="Excel.Sheet.12" ShapeID="_x0000_i1026" DrawAspect="Content" ObjectID="_1778605970" r:id="rId16"/>
         </w:object>
       </w:r>
     </w:p>
@@ -8053,12 +6921,30 @@
       <w:pPr>
         <w:pStyle w:val="Main"/>
         <w:ind w:firstLine="0"/>
+        <w:rPr>
+          <w:lang w:val="en-US"/>
+        </w:rPr>
       </w:pPr>
       <w:r>
         <w:tab/>
       </w:r>
       <w:r>
         <w:t xml:space="preserve">В целом, этап дообучения дает хорошую аппроксимацию истинного графика. Даже при условии, что на этапе простого обучения используют малое количество эпох, этап дообучения сглаживает график предсказаний, тем самым приближая его к истинному графику. </w:t>
+      </w:r>
+    </w:p>
+    <w:p>
+      <w:pPr>
+        <w:pStyle w:val="Main"/>
+        <w:ind w:firstLine="0"/>
+      </w:pPr>
+      <w:r>
+        <w:rPr>
+          <w:lang w:val="en-US"/>
+        </w:rPr>
+        <w:tab/>
+      </w:r>
+      <w:r>
+        <w:t>Также удалось выяснить, что этап дообучения позволяет повысить точность примерно на 25%, но при этом придется пожертвовать временем. Это время в масштабах целого дня не сильно большое и им можно пренебречь для такого рода задач.</w:t>
       </w:r>
     </w:p>
     <w:p>

</xml_diff>